<commit_message>
Insert (check if exist), find(splay last node) & TESTS
</commit_message>
<xml_diff>
--- a/מבנירטוב (1).docx
+++ b/מבנירטוב (1).docx
@@ -1,6 +1,6 @@
 
 <file path=word/document.xml><?xml version="1.0" encoding="utf-8"?>
-<w:document xmlns:wpc="http://schemas.microsoft.com/office/word/2010/wordprocessingCanvas" xmlns:mc="http://schemas.openxmlformats.org/markup-compatibility/2006" xmlns:o="urn:schemas-microsoft-com:office:office" xmlns:r="http://schemas.openxmlformats.org/officeDocument/2006/relationships" xmlns:m="http://schemas.openxmlformats.org/officeDocument/2006/math" xmlns:v="urn:schemas-microsoft-com:vml" xmlns:wp14="http://schemas.microsoft.com/office/word/2010/wordprocessingDrawing" xmlns:wp="http://schemas.openxmlformats.org/drawingml/2006/wordprocessingDrawing" xmlns:w10="urn:schemas-microsoft-com:office:word" xmlns:w="http://schemas.openxmlformats.org/wordprocessingml/2006/main" xmlns:w14="http://schemas.microsoft.com/office/word/2010/wordml" xmlns:w15="http://schemas.microsoft.com/office/word/2012/wordml" xmlns:wpg="http://schemas.microsoft.com/office/word/2010/wordprocessingGroup" xmlns:wpi="http://schemas.microsoft.com/office/word/2010/wordprocessingInk" xmlns:wne="http://schemas.microsoft.com/office/word/2006/wordml" xmlns:wps="http://schemas.microsoft.com/office/word/2010/wordprocessingShape" mc:Ignorable="w14 w15 wp14">
+<w:document xmlns:wpc="http://schemas.microsoft.com/office/word/2010/wordprocessingCanvas" xmlns:cx="http://schemas.microsoft.com/office/drawing/2014/chartex" xmlns:cx1="http://schemas.microsoft.com/office/drawing/2015/9/8/chartex" xmlns:cx2="http://schemas.microsoft.com/office/drawing/2015/10/21/chartex" xmlns:cx3="http://schemas.microsoft.com/office/drawing/2016/5/9/chartex" xmlns:cx4="http://schemas.microsoft.com/office/drawing/2016/5/10/chartex" xmlns:cx5="http://schemas.microsoft.com/office/drawing/2016/5/11/chartex" xmlns:cx6="http://schemas.microsoft.com/office/drawing/2016/5/12/chartex" xmlns:cx7="http://schemas.microsoft.com/office/drawing/2016/5/13/chartex" xmlns:cx8="http://schemas.microsoft.com/office/drawing/2016/5/14/chartex" xmlns:mc="http://schemas.openxmlformats.org/markup-compatibility/2006" xmlns:aink="http://schemas.microsoft.com/office/drawing/2016/ink" xmlns:am3d="http://schemas.microsoft.com/office/drawing/2017/model3d" xmlns:o="urn:schemas-microsoft-com:office:office" xmlns:r="http://schemas.openxmlformats.org/officeDocument/2006/relationships" xmlns:m="http://schemas.openxmlformats.org/officeDocument/2006/math" xmlns:v="urn:schemas-microsoft-com:vml" xmlns:wp14="http://schemas.microsoft.com/office/word/2010/wordprocessingDrawing" xmlns:wp="http://schemas.openxmlformats.org/drawingml/2006/wordprocessingDrawing" xmlns:w10="urn:schemas-microsoft-com:office:word" xmlns:w="http://schemas.openxmlformats.org/wordprocessingml/2006/main" xmlns:w14="http://schemas.microsoft.com/office/word/2010/wordml" xmlns:w15="http://schemas.microsoft.com/office/word/2012/wordml" xmlns:w16cid="http://schemas.microsoft.com/office/word/2016/wordml/cid" xmlns:w16se="http://schemas.microsoft.com/office/word/2015/wordml/symex" xmlns:wpg="http://schemas.microsoft.com/office/word/2010/wordprocessingGroup" xmlns:wpi="http://schemas.microsoft.com/office/word/2010/wordprocessingInk" xmlns:wne="http://schemas.microsoft.com/office/word/2006/wordml" xmlns:wps="http://schemas.microsoft.com/office/word/2010/wordprocessingShape" mc:Ignorable="w14 w15 w16se w16cid wp14">
   <w:body>
     <w:p>
       <w:pPr>
@@ -281,11 +281,19 @@
         </w:rPr>
         <w:t xml:space="preserve"> עליו, כפי שנלמד בכיתה, הסיבוכיות של הפעולה היא </w:t>
       </w:r>
-      <w:r>
-        <w:rPr>
-          <w:rFonts w:ascii="David" w:hAnsi="David" w:cs="David"/>
-        </w:rPr>
-        <w:t>O(1)</w:t>
+      <w:proofErr w:type="gramStart"/>
+      <w:r>
+        <w:rPr>
+          <w:rFonts w:ascii="David" w:hAnsi="David" w:cs="David"/>
+        </w:rPr>
+        <w:t>O(</w:t>
+      </w:r>
+      <w:proofErr w:type="gramEnd"/>
+      <w:r>
+        <w:rPr>
+          <w:rFonts w:ascii="David" w:hAnsi="David" w:cs="David"/>
+        </w:rPr>
+        <w:t>1)</w:t>
       </w:r>
       <w:r>
         <w:rPr>
@@ -345,11 +353,19 @@
         </w:rPr>
         <w:t xml:space="preserve"> עליו, כפי שנלמד בכיתה, הסיבוכיות של הפעולה היא </w:t>
       </w:r>
-      <w:r>
-        <w:rPr>
-          <w:rFonts w:ascii="David" w:hAnsi="David" w:cs="David"/>
-        </w:rPr>
-        <w:t>O(1)</w:t>
+      <w:proofErr w:type="gramStart"/>
+      <w:r>
+        <w:rPr>
+          <w:rFonts w:ascii="David" w:hAnsi="David" w:cs="David"/>
+        </w:rPr>
+        <w:t>O(</w:t>
+      </w:r>
+      <w:proofErr w:type="gramEnd"/>
+      <w:r>
+        <w:rPr>
+          <w:rFonts w:ascii="David" w:hAnsi="David" w:cs="David"/>
+        </w:rPr>
+        <w:t>1)</w:t>
       </w:r>
       <w:r>
         <w:rPr>
@@ -448,12 +464,14 @@
         </w:rPr>
         <w:t xml:space="preserve"> לקבלת גלגולים מורכבים כמו </w:t>
       </w:r>
+      <w:proofErr w:type="spellStart"/>
       <w:r>
         <w:rPr>
           <w:rFonts w:ascii="David" w:hAnsi="David" w:cs="David"/>
         </w:rPr>
         <w:t>ZigZag</w:t>
       </w:r>
+      <w:proofErr w:type="spellEnd"/>
       <w:r>
         <w:rPr>
           <w:rFonts w:ascii="David" w:hAnsi="David" w:cs="David"/>
@@ -461,12 +479,14 @@
         </w:rPr>
         <w:t xml:space="preserve"> או </w:t>
       </w:r>
+      <w:proofErr w:type="spellStart"/>
       <w:r>
         <w:rPr>
           <w:rFonts w:ascii="David" w:hAnsi="David" w:cs="David"/>
         </w:rPr>
         <w:t>ZigZig</w:t>
       </w:r>
+      <w:proofErr w:type="spellEnd"/>
       <w:r>
         <w:rPr>
           <w:rFonts w:ascii="David" w:hAnsi="David" w:cs="David"/>
@@ -518,6 +538,7 @@
           <w:rtl/>
         </w:rPr>
       </w:pPr>
+      <w:proofErr w:type="spellStart"/>
       <w:r>
         <w:rPr>
           <w:rFonts w:ascii="David" w:hAnsi="David" w:cs="David"/>
@@ -526,6 +547,7 @@
         </w:rPr>
         <w:t>GetSize</w:t>
       </w:r>
+      <w:proofErr w:type="spellEnd"/>
       <w:r>
         <w:rPr>
           <w:rFonts w:ascii="David" w:hAnsi="David" w:cs="David"/>
@@ -609,6 +631,7 @@
           <w:rtl/>
         </w:rPr>
       </w:pPr>
+      <w:proofErr w:type="spellStart"/>
       <w:r>
         <w:rPr>
           <w:rFonts w:ascii="David" w:hAnsi="David" w:cs="David"/>
@@ -617,6 +640,7 @@
         </w:rPr>
         <w:t>FindMax</w:t>
       </w:r>
+      <w:proofErr w:type="spellEnd"/>
       <w:r>
         <w:rPr>
           <w:rFonts w:ascii="David" w:hAnsi="David" w:cs="David"/>
@@ -674,6 +698,7 @@
           <w:rtl/>
         </w:rPr>
       </w:pPr>
+      <w:proofErr w:type="spellStart"/>
       <w:r>
         <w:rPr>
           <w:rFonts w:ascii="David" w:hAnsi="David" w:cs="David"/>
@@ -682,6 +707,7 @@
         </w:rPr>
         <w:t>GenericInorder</w:t>
       </w:r>
+      <w:proofErr w:type="spellEnd"/>
       <w:r>
         <w:rPr>
           <w:rFonts w:ascii="David" w:hAnsi="David" w:cs="David"/>
@@ -703,12 +729,14 @@
         </w:rPr>
         <w:t xml:space="preserve"> מקבלת מצביע לשורש העץ, ומופע של מחלקה בעלת אופרטור (). עוברת על העץ ב</w:t>
       </w:r>
+      <w:proofErr w:type="spellStart"/>
       <w:r>
         <w:rPr>
           <w:rFonts w:ascii="David" w:hAnsi="David" w:cs="David"/>
         </w:rPr>
         <w:t>Inorder</w:t>
       </w:r>
+      <w:proofErr w:type="spellEnd"/>
       <w:r>
         <w:rPr>
           <w:rFonts w:ascii="David" w:hAnsi="David" w:cs="David"/>
@@ -772,6 +800,7 @@
           <w:rtl/>
         </w:rPr>
       </w:pPr>
+      <w:proofErr w:type="spellStart"/>
       <w:r>
         <w:rPr>
           <w:rFonts w:ascii="David" w:hAnsi="David" w:cs="David"/>
@@ -780,6 +809,7 @@
         </w:rPr>
         <w:t>FillInorder</w:t>
       </w:r>
+      <w:proofErr w:type="spellEnd"/>
       <w:r>
         <w:rPr>
           <w:rFonts w:ascii="David" w:hAnsi="David" w:cs="David"/>
@@ -801,12 +831,14 @@
         </w:rPr>
         <w:t xml:space="preserve">מקבלת מצביע לשורש העץ, מערך מאותו סוג של המידע שנמצא בעץ, ואינדקס, ממלאת את העץ </w:t>
       </w:r>
+      <w:proofErr w:type="spellStart"/>
       <w:r>
         <w:rPr>
           <w:rFonts w:ascii="David" w:hAnsi="David" w:cs="David"/>
         </w:rPr>
         <w:t>Inorder</w:t>
       </w:r>
+      <w:proofErr w:type="spellEnd"/>
       <w:r>
         <w:rPr>
           <w:rFonts w:ascii="David" w:hAnsi="David" w:cs="David"/>
@@ -883,6 +915,7 @@
           <w:rFonts w:ascii="David" w:hAnsi="David" w:cs="David"/>
         </w:rPr>
       </w:pPr>
+      <w:proofErr w:type="spellStart"/>
       <w:r>
         <w:rPr>
           <w:rFonts w:ascii="David" w:hAnsi="David" w:cs="David"/>
@@ -891,6 +924,7 @@
         </w:rPr>
         <w:t>RecCopy</w:t>
       </w:r>
+      <w:proofErr w:type="spellEnd"/>
       <w:r>
         <w:rPr>
           <w:rFonts w:ascii="David" w:hAnsi="David" w:cs="David"/>
@@ -1051,12 +1085,14 @@
         </w:rPr>
         <w:t>: מקבל רפרנס לעץ, וקורא ל</w:t>
       </w:r>
+      <w:proofErr w:type="spellStart"/>
       <w:r>
         <w:rPr>
           <w:rFonts w:ascii="David" w:hAnsi="David" w:cs="David"/>
         </w:rPr>
         <w:t>RecCopy</w:t>
       </w:r>
+      <w:proofErr w:type="spellEnd"/>
       <w:r>
         <w:rPr>
           <w:rFonts w:ascii="David" w:hAnsi="David" w:cs="David"/>
@@ -1116,6 +1152,7 @@
           <w:rFonts w:ascii="David" w:hAnsi="David" w:cs="David"/>
         </w:rPr>
       </w:pPr>
+      <w:proofErr w:type="spellStart"/>
       <w:r>
         <w:rPr>
           <w:rFonts w:ascii="David" w:hAnsi="David" w:cs="David"/>
@@ -1125,6 +1162,7 @@
         <w:lastRenderedPageBreak/>
         <w:t>GetRoot</w:t>
       </w:r>
+      <w:proofErr w:type="spellEnd"/>
       <w:r>
         <w:rPr>
           <w:rFonts w:ascii="David" w:hAnsi="David" w:cs="David"/>
@@ -1395,6 +1433,7 @@
           <w:rFonts w:ascii="David" w:hAnsi="David" w:cs="David"/>
         </w:rPr>
       </w:pPr>
+      <w:proofErr w:type="spellStart"/>
       <w:r>
         <w:rPr>
           <w:rFonts w:ascii="David" w:hAnsi="David" w:cs="David"/>
@@ -1403,6 +1442,7 @@
         </w:rPr>
         <w:t>GenericInorder</w:t>
       </w:r>
+      <w:proofErr w:type="spellEnd"/>
       <w:r>
         <w:rPr>
           <w:rFonts w:ascii="David" w:hAnsi="David" w:cs="David"/>
@@ -1479,6 +1519,7 @@
           <w:rFonts w:ascii="David" w:hAnsi="David" w:cs="David"/>
         </w:rPr>
       </w:pPr>
+      <w:proofErr w:type="spellStart"/>
       <w:r>
         <w:rPr>
           <w:rFonts w:ascii="David" w:hAnsi="David" w:cs="David"/>
@@ -1487,6 +1528,7 @@
         </w:rPr>
         <w:t>FillInorder</w:t>
       </w:r>
+      <w:proofErr w:type="spellEnd"/>
       <w:r>
         <w:rPr>
           <w:rFonts w:ascii="David" w:hAnsi="David" w:cs="David"/>
@@ -1542,6 +1584,7 @@
           <w:rFonts w:ascii="David" w:hAnsi="David" w:cs="David"/>
         </w:rPr>
       </w:pPr>
+      <w:proofErr w:type="spellStart"/>
       <w:r>
         <w:rPr>
           <w:rFonts w:ascii="David" w:hAnsi="David" w:cs="David"/>
@@ -1550,6 +1593,7 @@
         </w:rPr>
         <w:t>FindMax</w:t>
       </w:r>
+      <w:proofErr w:type="spellEnd"/>
       <w:r>
         <w:rPr>
           <w:rFonts w:ascii="David" w:hAnsi="David" w:cs="David"/>
@@ -1599,6 +1643,7 @@
           <w:rFonts w:ascii="David" w:hAnsi="David" w:cs="David"/>
         </w:rPr>
       </w:pPr>
+      <w:proofErr w:type="spellStart"/>
       <w:r>
         <w:rPr>
           <w:rFonts w:ascii="David" w:hAnsi="David" w:cs="David"/>
@@ -1607,6 +1652,7 @@
         </w:rPr>
         <w:t>ConvertToArray</w:t>
       </w:r>
+      <w:proofErr w:type="spellEnd"/>
       <w:r>
         <w:rPr>
           <w:rFonts w:ascii="David" w:hAnsi="David" w:cs="David"/>
@@ -1635,12 +1681,14 @@
         </w:rPr>
         <w:t xml:space="preserve"> הפונקציה באופן רקורסיבי עוברת </w:t>
       </w:r>
+      <w:proofErr w:type="spellStart"/>
       <w:r>
         <w:rPr>
           <w:rFonts w:ascii="David" w:hAnsi="David" w:cs="David"/>
         </w:rPr>
         <w:t>Inorder</w:t>
       </w:r>
+      <w:proofErr w:type="spellEnd"/>
       <w:r>
         <w:rPr>
           <w:rFonts w:ascii="David" w:hAnsi="David" w:cs="David"/>
@@ -1704,6 +1752,7 @@
           <w:rFonts w:ascii="David" w:hAnsi="David" w:cs="David"/>
         </w:rPr>
       </w:pPr>
+      <w:proofErr w:type="spellStart"/>
       <w:r>
         <w:rPr>
           <w:rFonts w:ascii="David" w:hAnsi="David" w:cs="David"/>
@@ -1712,6 +1761,7 @@
         </w:rPr>
         <w:t>GetData</w:t>
       </w:r>
+      <w:proofErr w:type="spellEnd"/>
       <w:r>
         <w:rPr>
           <w:rFonts w:ascii="David" w:hAnsi="David" w:cs="David"/>
@@ -1808,6 +1858,7 @@
           <w:rFonts w:ascii="David" w:hAnsi="David" w:cs="David"/>
         </w:rPr>
       </w:pPr>
+      <w:proofErr w:type="spellStart"/>
       <w:r>
         <w:rPr>
           <w:rFonts w:ascii="David" w:hAnsi="David" w:cs="David"/>
@@ -1816,6 +1867,7 @@
         </w:rPr>
         <w:t>GetSize</w:t>
       </w:r>
+      <w:proofErr w:type="spellEnd"/>
       <w:r>
         <w:rPr>
           <w:rFonts w:ascii="David" w:hAnsi="David" w:cs="David"/>
@@ -2092,6 +2144,7 @@
           <w:rFonts w:ascii="David" w:hAnsi="David" w:cs="David"/>
         </w:rPr>
       </w:pPr>
+      <w:proofErr w:type="spellStart"/>
       <w:r>
         <w:rPr>
           <w:rFonts w:ascii="David" w:hAnsi="David" w:cs="David"/>
@@ -2100,6 +2153,7 @@
         </w:rPr>
         <w:t>gladiatorID</w:t>
       </w:r>
+      <w:proofErr w:type="spellEnd"/>
       <w:r>
         <w:rPr>
           <w:rFonts w:ascii="David" w:hAnsi="David" w:cs="David"/>
@@ -2189,6 +2243,7 @@
           <w:rFonts w:ascii="David" w:hAnsi="David" w:cs="David"/>
         </w:rPr>
       </w:pPr>
+      <w:proofErr w:type="spellStart"/>
       <w:r>
         <w:rPr>
           <w:rFonts w:ascii="David" w:hAnsi="David" w:cs="David"/>
@@ -2197,6 +2252,7 @@
         </w:rPr>
         <w:t>compareByLevel</w:t>
       </w:r>
+      <w:proofErr w:type="spellEnd"/>
       <w:r>
         <w:rPr>
           <w:rFonts w:ascii="David" w:hAnsi="David" w:cs="David"/>
@@ -2375,12 +2431,14 @@
         </w:rPr>
         <w:t xml:space="preserve">: שדה המציין פי כמה להכפיל את הרמה של הגלדיאטור. ערך ברירת המחדל הוא 1. נשנה את שדה זה כאשר נקרא לפונקציית המערכת </w:t>
       </w:r>
+      <w:proofErr w:type="spellStart"/>
       <w:r>
         <w:rPr>
           <w:rFonts w:ascii="David" w:hAnsi="David" w:cs="David"/>
         </w:rPr>
         <w:t>UpdateLevels</w:t>
       </w:r>
+      <w:proofErr w:type="spellEnd"/>
       <w:r>
         <w:rPr>
           <w:rFonts w:ascii="David" w:hAnsi="David" w:cs="David"/>
@@ -2481,6 +2539,7 @@
           <w:rFonts w:ascii="David" w:hAnsi="David" w:cs="David"/>
         </w:rPr>
       </w:pPr>
+      <w:proofErr w:type="spellStart"/>
       <w:r>
         <w:rPr>
           <w:rFonts w:ascii="David" w:hAnsi="David" w:cs="David"/>
@@ -2489,6 +2548,7 @@
         </w:rPr>
         <w:t>gladsID</w:t>
       </w:r>
+      <w:proofErr w:type="spellEnd"/>
       <w:r>
         <w:rPr>
           <w:rFonts w:ascii="David" w:hAnsi="David" w:cs="David"/>
@@ -2522,6 +2582,7 @@
           <w:rFonts w:ascii="David" w:hAnsi="David" w:cs="David"/>
         </w:rPr>
       </w:pPr>
+      <w:proofErr w:type="spellStart"/>
       <w:r>
         <w:rPr>
           <w:rFonts w:ascii="David" w:hAnsi="David" w:cs="David"/>
@@ -2530,6 +2591,7 @@
         </w:rPr>
         <w:t>gladsLevel</w:t>
       </w:r>
+      <w:proofErr w:type="spellEnd"/>
       <w:r>
         <w:rPr>
           <w:rFonts w:ascii="David" w:hAnsi="David" w:cs="David"/>
@@ -2550,11 +2612,19 @@
         </w:rPr>
         <w:t xml:space="preserve">. עץ זה ממוין לפי ההסבר עבור </w:t>
       </w:r>
-      <w:r>
-        <w:rPr>
-          <w:rFonts w:ascii="David" w:hAnsi="David" w:cs="David"/>
-        </w:rPr>
-        <w:t>compareByLevel = true</w:t>
+      <w:proofErr w:type="spellStart"/>
+      <w:r>
+        <w:rPr>
+          <w:rFonts w:ascii="David" w:hAnsi="David" w:cs="David"/>
+        </w:rPr>
+        <w:t>compareByLevel</w:t>
+      </w:r>
+      <w:proofErr w:type="spellEnd"/>
+      <w:r>
+        <w:rPr>
+          <w:rFonts w:ascii="David" w:hAnsi="David" w:cs="David"/>
+        </w:rPr>
+        <w:t xml:space="preserve"> = true</w:t>
       </w:r>
       <w:r>
         <w:rPr>
@@ -2576,6 +2646,7 @@
           <w:rFonts w:ascii="David" w:hAnsi="David" w:cs="David"/>
         </w:rPr>
       </w:pPr>
+      <w:proofErr w:type="spellStart"/>
       <w:r>
         <w:rPr>
           <w:rFonts w:ascii="David" w:hAnsi="David" w:cs="David"/>
@@ -2584,6 +2655,7 @@
         </w:rPr>
         <w:t>topGladiator</w:t>
       </w:r>
+      <w:proofErr w:type="spellEnd"/>
       <w:r>
         <w:rPr>
           <w:rFonts w:ascii="David" w:hAnsi="David" w:cs="David"/>
@@ -2662,6 +2734,7 @@
         </w:rPr>
         <w:t xml:space="preserve">הערה לגבי </w:t>
       </w:r>
+      <w:proofErr w:type="spellStart"/>
       <w:r>
         <w:rPr>
           <w:rFonts w:ascii="David" w:hAnsi="David" w:cs="David"/>
@@ -2669,6 +2742,7 @@
         </w:rPr>
         <w:t>topGladiator</w:t>
       </w:r>
+      <w:proofErr w:type="spellEnd"/>
       <w:r>
         <w:rPr>
           <w:rFonts w:ascii="David" w:hAnsi="David" w:cs="David"/>
@@ -2684,11 +2758,19 @@
         </w:rPr>
         <w:t xml:space="preserve"> את שדה זה נדאג לעדכן לאחר כל פעולה השמנה את מבנה הנתונים: הוספה/מחיקה של גלדיאטור או עדכון רמה של גלדיאטור. זאת באמצעות קריאה לפונקציה </w:t>
       </w:r>
-      <w:r>
-        <w:rPr>
-          <w:rFonts w:ascii="David" w:hAnsi="David" w:cs="David"/>
-        </w:rPr>
-        <w:t>UpdateTopGladiator()</w:t>
+      <w:proofErr w:type="spellStart"/>
+      <w:r>
+        <w:rPr>
+          <w:rFonts w:ascii="David" w:hAnsi="David" w:cs="David"/>
+        </w:rPr>
+        <w:t>UpdateTopGladiator</w:t>
+      </w:r>
+      <w:proofErr w:type="spellEnd"/>
+      <w:r>
+        <w:rPr>
+          <w:rFonts w:ascii="David" w:hAnsi="David" w:cs="David"/>
+        </w:rPr>
+        <w:t>()</w:t>
       </w:r>
       <w:r>
         <w:rPr>
@@ -2697,12 +2779,14 @@
         </w:rPr>
         <w:t xml:space="preserve"> אשר מוצאת את הגלדיאטור המקסימלי בעץ </w:t>
       </w:r>
+      <w:proofErr w:type="spellStart"/>
       <w:r>
         <w:rPr>
           <w:rFonts w:ascii="David" w:hAnsi="David" w:cs="David"/>
         </w:rPr>
         <w:t>gladsLevel</w:t>
       </w:r>
+      <w:proofErr w:type="spellEnd"/>
       <w:r>
         <w:rPr>
           <w:rFonts w:ascii="David" w:hAnsi="David" w:cs="David"/>
@@ -2723,12 +2807,14 @@
         </w:rPr>
         <w:t xml:space="preserve"> שלו כ</w:t>
       </w:r>
+      <w:proofErr w:type="spellStart"/>
       <w:r>
         <w:rPr>
           <w:rFonts w:ascii="David" w:hAnsi="David" w:cs="David"/>
         </w:rPr>
         <w:t>topGladiator</w:t>
       </w:r>
+      <w:proofErr w:type="spellEnd"/>
       <w:r>
         <w:rPr>
           <w:rFonts w:ascii="David" w:hAnsi="David" w:cs="David"/>
@@ -2736,11 +2822,19 @@
         </w:rPr>
         <w:t>. אחרת, אין גלדיאטורים לכן ערך זה יקבל כברירת מחדל 1-. הפונקציה הנ"ל למעשה קוראת ל</w:t>
       </w:r>
-      <w:r>
-        <w:rPr>
-          <w:rFonts w:ascii="David" w:hAnsi="David" w:cs="David"/>
-        </w:rPr>
-        <w:t>FindMax()</w:t>
+      <w:proofErr w:type="spellStart"/>
+      <w:r>
+        <w:rPr>
+          <w:rFonts w:ascii="David" w:hAnsi="David" w:cs="David"/>
+        </w:rPr>
+        <w:t>FindMax</w:t>
+      </w:r>
+      <w:proofErr w:type="spellEnd"/>
+      <w:r>
+        <w:rPr>
+          <w:rFonts w:ascii="David" w:hAnsi="David" w:cs="David"/>
+        </w:rPr>
+        <w:t>()</w:t>
       </w:r>
       <w:r>
         <w:rPr>
@@ -2849,6 +2943,7 @@
           <w:rFonts w:ascii="David" w:hAnsi="David" w:cs="David"/>
         </w:rPr>
       </w:pPr>
+      <w:proofErr w:type="spellStart"/>
       <w:r>
         <w:rPr>
           <w:rFonts w:ascii="David" w:hAnsi="David" w:cs="David"/>
@@ -2857,6 +2952,7 @@
         </w:rPr>
         <w:t>masterOfTheArena</w:t>
       </w:r>
+      <w:proofErr w:type="spellEnd"/>
       <w:r>
         <w:rPr>
           <w:rFonts w:ascii="David" w:hAnsi="David" w:cs="David"/>
@@ -3547,17 +3643,14 @@
         <w:spacing w:line="276" w:lineRule="auto"/>
         <w:rPr>
           <w:rFonts w:ascii="David" w:hAnsi="David" w:cs="David"/>
-          <w:sz w:val="24"/>
-          <w:szCs w:val="24"/>
-        </w:rPr>
-      </w:pPr>
+        </w:rPr>
+      </w:pPr>
+      <w:proofErr w:type="spellStart"/>
       <w:r>
         <w:rPr>
           <w:rFonts w:ascii="David" w:hAnsi="David" w:cs="David"/>
           <w:b/>
           <w:bCs/>
-          <w:sz w:val="24"/>
-          <w:szCs w:val="24"/>
         </w:rPr>
         <w:t>Insert</w:t>
       </w:r>
@@ -3566,16 +3659,13 @@
           <w:rFonts w:ascii="David" w:hAnsi="David" w:cs="David"/>
           <w:b/>
           <w:bCs/>
-          <w:sz w:val="24"/>
-          <w:szCs w:val="24"/>
         </w:rPr>
         <w:t>Gladiator</w:t>
       </w:r>
-      <w:r>
-        <w:rPr>
-          <w:rFonts w:ascii="David" w:hAnsi="David" w:cs="David"/>
-          <w:sz w:val="24"/>
-          <w:szCs w:val="24"/>
+      <w:proofErr w:type="spellEnd"/>
+      <w:r>
+        <w:rPr>
+          <w:rFonts w:ascii="David" w:hAnsi="David" w:cs="David"/>
           <w:rtl/>
         </w:rPr>
         <w:t>: מחפשת את ה</w:t>
@@ -3583,16 +3673,12 @@
       <w:r>
         <w:rPr>
           <w:rFonts w:ascii="David" w:hAnsi="David" w:cs="David"/>
-          <w:sz w:val="24"/>
-          <w:szCs w:val="24"/>
         </w:rPr>
         <w:t>ID</w:t>
       </w:r>
       <w:r>
         <w:rPr>
           <w:rFonts w:ascii="David" w:hAnsi="David" w:cs="David"/>
-          <w:sz w:val="24"/>
-          <w:szCs w:val="24"/>
           <w:rtl/>
         </w:rPr>
         <w:t xml:space="preserve"> של הגלדיאטור העץ </w:t>
@@ -3600,16 +3686,12 @@
       <w:r>
         <w:rPr>
           <w:rFonts w:ascii="David" w:hAnsi="David" w:cs="David"/>
-          <w:sz w:val="24"/>
-          <w:szCs w:val="24"/>
         </w:rPr>
         <w:t>ID</w:t>
       </w:r>
       <w:r>
         <w:rPr>
           <w:rFonts w:ascii="David" w:hAnsi="David" w:cs="David"/>
-          <w:sz w:val="24"/>
-          <w:szCs w:val="24"/>
           <w:rtl/>
         </w:rPr>
         <w:t xml:space="preserve"> על ידי פונקציית </w:t>
@@ -3617,67 +3699,124 @@
       <w:r>
         <w:rPr>
           <w:rFonts w:ascii="David" w:hAnsi="David" w:cs="David"/>
-          <w:sz w:val="24"/>
-          <w:szCs w:val="24"/>
         </w:rPr>
         <w:t>Find</w:t>
       </w:r>
       <w:r>
         <w:rPr>
           <w:rFonts w:ascii="David" w:hAnsi="David" w:cs="David"/>
-          <w:sz w:val="24"/>
-          <w:szCs w:val="24"/>
           <w:rtl/>
         </w:rPr>
         <w:t xml:space="preserve"> בסיבוכיות </w:t>
       </w:r>
-      <w:r>
-        <w:rPr>
-          <w:rFonts w:ascii="David" w:hAnsi="David" w:cs="David"/>
-          <w:sz w:val="24"/>
-          <w:szCs w:val="24"/>
+      <w:proofErr w:type="gramStart"/>
+      <w:r>
+        <w:rPr>
+          <w:rFonts w:ascii="David" w:hAnsi="David" w:cs="David"/>
+        </w:rPr>
+        <w:t>O(</w:t>
+      </w:r>
+      <w:proofErr w:type="gramEnd"/>
+      <w:r>
+        <w:rPr>
+          <w:rFonts w:ascii="David" w:hAnsi="David" w:cs="David"/>
+        </w:rPr>
+        <w:t>log n)</w:t>
+      </w:r>
+      <w:r>
+        <w:rPr>
+          <w:rFonts w:ascii="David" w:hAnsi="David" w:cs="David"/>
+          <w:rtl/>
+        </w:rPr>
+        <w:t xml:space="preserve">. אם הגלדיאטור קיים, נחזיר שגיאה. אחרת, נוסיף אותו לעץ </w:t>
+      </w:r>
+      <w:r>
+        <w:rPr>
+          <w:rFonts w:ascii="David" w:hAnsi="David" w:cs="David"/>
+        </w:rPr>
+        <w:t>ID</w:t>
+      </w:r>
+      <w:r>
+        <w:rPr>
+          <w:rFonts w:ascii="David" w:hAnsi="David" w:cs="David"/>
+          <w:rtl/>
+        </w:rPr>
+        <w:t xml:space="preserve"> על ידי </w:t>
+      </w:r>
+      <w:r>
+        <w:rPr>
+          <w:rFonts w:ascii="David" w:hAnsi="David" w:cs="David"/>
+        </w:rPr>
+        <w:t>Insert</w:t>
+      </w:r>
+      <w:r>
+        <w:rPr>
+          <w:rFonts w:ascii="David" w:hAnsi="David" w:cs="David"/>
+          <w:rtl/>
+        </w:rPr>
+        <w:t xml:space="preserve"> בסיבוכיות </w:t>
+      </w:r>
+      <w:r>
+        <w:rPr>
+          <w:rFonts w:ascii="David" w:hAnsi="David" w:cs="David"/>
+        </w:rPr>
+        <w:t xml:space="preserve"> </w:t>
+      </w:r>
+      <w:r>
+        <w:rPr>
+          <w:rFonts w:ascii="David" w:hAnsi="David" w:cs="David"/>
         </w:rPr>
         <w:t>O(log n)</w:t>
       </w:r>
       <w:r>
         <w:rPr>
           <w:rFonts w:ascii="David" w:hAnsi="David" w:cs="David"/>
-          <w:sz w:val="24"/>
-          <w:szCs w:val="24"/>
-          <w:rtl/>
-        </w:rPr>
-        <w:t xml:space="preserve">. אם הגלדיאטור קיים, נחזיר שגיאה. אחרת, נוסיף אותו לעץ </w:t>
-      </w:r>
-      <w:r>
-        <w:rPr>
-          <w:rFonts w:ascii="David" w:hAnsi="David" w:cs="David"/>
-          <w:sz w:val="24"/>
-          <w:szCs w:val="24"/>
+          <w:rtl/>
+        </w:rPr>
+        <w:t>משוערך</w:t>
+      </w:r>
+      <w:r>
+        <w:rPr>
+          <w:rFonts w:ascii="David" w:hAnsi="David" w:cs="David"/>
+          <w:rtl/>
+        </w:rPr>
+        <w:t xml:space="preserve">. אם הייתה שגיאת זכרון, נחזיר שגיאה. אחרת, נוסיף אותו גם לעץ </w:t>
+      </w:r>
+      <w:r>
+        <w:rPr>
+          <w:rFonts w:ascii="David" w:hAnsi="David" w:cs="David"/>
+        </w:rPr>
+        <w:t>Level</w:t>
+      </w:r>
+      <w:r>
+        <w:rPr>
+          <w:rFonts w:ascii="David" w:hAnsi="David" w:cs="David"/>
+          <w:rtl/>
+        </w:rPr>
+        <w:t xml:space="preserve">. אם הפעם הייתה שגיאה, ראשית נמחוק את הגלדיאטור מעץ </w:t>
+      </w:r>
+      <w:r>
+        <w:rPr>
+          <w:rFonts w:ascii="David" w:hAnsi="David" w:cs="David"/>
         </w:rPr>
         <w:t>ID</w:t>
       </w:r>
       <w:r>
         <w:rPr>
           <w:rFonts w:ascii="David" w:hAnsi="David" w:cs="David"/>
-          <w:sz w:val="24"/>
-          <w:szCs w:val="24"/>
-          <w:rtl/>
-        </w:rPr>
-        <w:t xml:space="preserve"> על ידי </w:t>
-      </w:r>
-      <w:r>
-        <w:rPr>
-          <w:rFonts w:ascii="David" w:hAnsi="David" w:cs="David"/>
-          <w:sz w:val="24"/>
-          <w:szCs w:val="24"/>
-        </w:rPr>
-        <w:t>Insert</w:t>
-      </w:r>
-      <w:r>
-        <w:rPr>
-          <w:rFonts w:ascii="David" w:hAnsi="David" w:cs="David"/>
-          <w:sz w:val="24"/>
-          <w:szCs w:val="24"/>
+          <w:rtl/>
+        </w:rPr>
+        <w:t xml:space="preserve"> (על ידי </w:t>
+      </w:r>
+      <w:r>
+        <w:rPr>
+          <w:rFonts w:ascii="David" w:hAnsi="David" w:cs="David"/>
+        </w:rPr>
+        <w:t>Delete</w:t>
+      </w:r>
+      <w:r>
+        <w:rPr>
+          <w:rFonts w:ascii="David" w:hAnsi="David" w:cs="David"/>
           <w:rtl/>
         </w:rPr>
         <w:t xml:space="preserve"> בסיבוכיות </w:t>
@@ -3685,84 +3824,56 @@
       <w:r>
         <w:rPr>
           <w:rFonts w:ascii="David" w:hAnsi="David" w:cs="David"/>
-          <w:sz w:val="24"/>
-          <w:szCs w:val="24"/>
-        </w:rPr>
-        <w:t xml:space="preserve"> </w:t>
-      </w:r>
-      <w:r>
-        <w:rPr>
-          <w:rFonts w:ascii="David" w:hAnsi="David" w:cs="David"/>
-          <w:sz w:val="24"/>
-          <w:szCs w:val="24"/>
         </w:rPr>
         <w:t>O(log n)</w:t>
       </w:r>
       <w:r>
         <w:rPr>
           <w:rFonts w:ascii="David" w:hAnsi="David" w:cs="David"/>
-          <w:sz w:val="24"/>
-          <w:szCs w:val="24"/>
-          <w:rtl/>
-        </w:rPr>
-        <w:t>משוערך</w:t>
-      </w:r>
-      <w:r>
-        <w:rPr>
-          <w:rFonts w:ascii="David" w:hAnsi="David" w:cs="David"/>
-          <w:sz w:val="24"/>
-          <w:szCs w:val="24"/>
-          <w:rtl/>
-        </w:rPr>
-        <w:t xml:space="preserve">. אם הייתה שגיאת זכרון, נחזיר שגיאה. אחרת, נוסיף אותו גם לעץ </w:t>
-      </w:r>
-      <w:r>
-        <w:rPr>
-          <w:rFonts w:ascii="David" w:hAnsi="David" w:cs="David"/>
-          <w:sz w:val="24"/>
-          <w:szCs w:val="24"/>
-        </w:rPr>
-        <w:t>Level</w:t>
-      </w:r>
-      <w:r>
-        <w:rPr>
-          <w:rFonts w:ascii="David" w:hAnsi="David" w:cs="David"/>
-          <w:sz w:val="24"/>
-          <w:szCs w:val="24"/>
-          <w:rtl/>
-        </w:rPr>
-        <w:t xml:space="preserve">. אם הפעם הייתה שגיאה, ראשית נמחוק את הגלדיאטור מעץ </w:t>
-      </w:r>
-      <w:r>
-        <w:rPr>
-          <w:rFonts w:ascii="David" w:hAnsi="David" w:cs="David"/>
-          <w:sz w:val="24"/>
-          <w:szCs w:val="24"/>
-        </w:rPr>
-        <w:t>ID</w:t>
-      </w:r>
-      <w:r>
-        <w:rPr>
-          <w:rFonts w:ascii="David" w:hAnsi="David" w:cs="David"/>
-          <w:sz w:val="24"/>
-          <w:szCs w:val="24"/>
-          <w:rtl/>
-        </w:rPr>
-        <w:t xml:space="preserve"> (על ידי </w:t>
-      </w:r>
-      <w:r>
-        <w:rPr>
-          <w:rFonts w:ascii="David" w:hAnsi="David" w:cs="David"/>
-          <w:sz w:val="24"/>
-          <w:szCs w:val="24"/>
-        </w:rPr>
-        <w:t>Delete</w:t>
-      </w:r>
-      <w:r>
-        <w:rPr>
-          <w:rFonts w:ascii="David" w:hAnsi="David" w:cs="David"/>
-          <w:sz w:val="24"/>
-          <w:szCs w:val="24"/>
+          <w:rtl/>
+        </w:rPr>
+        <w:t xml:space="preserve">) ולאחר מכן נחזיר שגיאה. חשוב למחוק את הגלדיאטור, כדי לשמור על </w:t>
+      </w:r>
+      <w:r>
+        <w:rPr>
+          <w:rFonts w:ascii="David" w:hAnsi="David" w:cs="David"/>
+          <w:rtl/>
+        </w:rPr>
+        <w:t xml:space="preserve">מבנה המערכת. </w:t>
+      </w:r>
+      <w:r>
+        <w:rPr>
+          <w:rFonts w:ascii="David" w:hAnsi="David" w:cs="David"/>
+          <w:rtl/>
+        </w:rPr>
+        <w:t xml:space="preserve">אם ההוספה התבצעה בהצלחה, נקרא לפונקציה </w:t>
+      </w:r>
+      <w:proofErr w:type="spellStart"/>
+      <w:r>
+        <w:rPr>
+          <w:rFonts w:ascii="David" w:hAnsi="David" w:cs="David"/>
+        </w:rPr>
+        <w:t>UpdateTopGladiator</w:t>
+      </w:r>
+      <w:proofErr w:type="spellEnd"/>
+      <w:r>
+        <w:rPr>
+          <w:rFonts w:ascii="David" w:hAnsi="David" w:cs="David"/>
+          <w:rtl/>
+        </w:rPr>
+        <w:t xml:space="preserve"> שתעדכן את השדה של </w:t>
+      </w:r>
+      <w:proofErr w:type="spellStart"/>
+      <w:r>
+        <w:rPr>
+          <w:rFonts w:ascii="David" w:hAnsi="David" w:cs="David"/>
+        </w:rPr>
+        <w:t>topGladiator</w:t>
+      </w:r>
+      <w:proofErr w:type="spellEnd"/>
+      <w:r>
+        <w:rPr>
+          <w:rFonts w:ascii="David" w:hAnsi="David" w:cs="David"/>
           <w:rtl/>
         </w:rPr>
         <w:t xml:space="preserve"> בסיבוכיות </w:t>
@@ -3770,85 +3881,12 @@
       <w:r>
         <w:rPr>
           <w:rFonts w:ascii="David" w:hAnsi="David" w:cs="David"/>
-          <w:sz w:val="24"/>
-          <w:szCs w:val="24"/>
         </w:rPr>
         <w:t>O(log n)</w:t>
       </w:r>
       <w:r>
         <w:rPr>
           <w:rFonts w:ascii="David" w:hAnsi="David" w:cs="David"/>
-          <w:sz w:val="24"/>
-          <w:szCs w:val="24"/>
-          <w:rtl/>
-        </w:rPr>
-        <w:t xml:space="preserve">) ולאחר מכן נחזיר שגיאה. חשוב למחוק את הגלדיאטור, כדי לשמור על </w:t>
-      </w:r>
-      <w:r>
-        <w:rPr>
-          <w:rFonts w:ascii="David" w:hAnsi="David" w:cs="David"/>
-          <w:sz w:val="24"/>
-          <w:szCs w:val="24"/>
-          <w:rtl/>
-        </w:rPr>
-        <w:t xml:space="preserve">מבנה המערכת. </w:t>
-      </w:r>
-      <w:r>
-        <w:rPr>
-          <w:rFonts w:ascii="David" w:hAnsi="David" w:cs="David"/>
-          <w:sz w:val="24"/>
-          <w:szCs w:val="24"/>
-          <w:rtl/>
-        </w:rPr>
-        <w:t xml:space="preserve">אם ההוספה התבצעה בהצלחה, נקרא לפונקציה </w:t>
-      </w:r>
-      <w:r>
-        <w:rPr>
-          <w:rFonts w:ascii="David" w:hAnsi="David" w:cs="David"/>
-          <w:sz w:val="24"/>
-          <w:szCs w:val="24"/>
-        </w:rPr>
-        <w:t>UpdateTopGladiator</w:t>
-      </w:r>
-      <w:r>
-        <w:rPr>
-          <w:rFonts w:ascii="David" w:hAnsi="David" w:cs="David"/>
-          <w:sz w:val="24"/>
-          <w:szCs w:val="24"/>
-          <w:rtl/>
-        </w:rPr>
-        <w:t xml:space="preserve"> שתעדכן את השדה של </w:t>
-      </w:r>
-      <w:r>
-        <w:rPr>
-          <w:rFonts w:ascii="David" w:hAnsi="David" w:cs="David"/>
-          <w:sz w:val="24"/>
-          <w:szCs w:val="24"/>
-        </w:rPr>
-        <w:t>topGladiator</w:t>
-      </w:r>
-      <w:r>
-        <w:rPr>
-          <w:rFonts w:ascii="David" w:hAnsi="David" w:cs="David"/>
-          <w:sz w:val="24"/>
-          <w:szCs w:val="24"/>
-          <w:rtl/>
-        </w:rPr>
-        <w:t xml:space="preserve"> בסיבוכיות </w:t>
-      </w:r>
-      <w:r>
-        <w:rPr>
-          <w:rFonts w:ascii="David" w:hAnsi="David" w:cs="David"/>
-          <w:sz w:val="24"/>
-          <w:szCs w:val="24"/>
-        </w:rPr>
-        <w:t>O(log n)</w:t>
-      </w:r>
-      <w:r>
-        <w:rPr>
-          <w:rFonts w:ascii="David" w:hAnsi="David" w:cs="David"/>
-          <w:sz w:val="24"/>
-          <w:szCs w:val="24"/>
           <w:rtl/>
         </w:rPr>
         <w:t xml:space="preserve"> – הסברנו על זה מיקודם.</w:t>
@@ -3862,8 +3900,6 @@
           <w:rFonts w:ascii="David" w:hAnsi="David" w:cs="David"/>
           <w:b/>
           <w:bCs/>
-          <w:sz w:val="24"/>
-          <w:szCs w:val="24"/>
           <w:rtl/>
         </w:rPr>
       </w:pPr>
@@ -3872,8 +3908,6 @@
           <w:rFonts w:ascii="David" w:hAnsi="David" w:cs="David"/>
           <w:b/>
           <w:bCs/>
-          <w:sz w:val="24"/>
-          <w:szCs w:val="24"/>
           <w:rtl/>
         </w:rPr>
         <w:t xml:space="preserve">בסה"כ אנחנו עושים סדרה של פעולות בסיבוכיות </w:t>
@@ -3883,8 +3917,6 @@
           <w:rFonts w:ascii="David" w:hAnsi="David" w:cs="David"/>
           <w:b/>
           <w:bCs/>
-          <w:sz w:val="24"/>
-          <w:szCs w:val="24"/>
         </w:rPr>
         <w:t>O(log n)</w:t>
       </w:r>
@@ -3893,8 +3925,6 @@
           <w:rFonts w:ascii="David" w:hAnsi="David" w:cs="David"/>
           <w:b/>
           <w:bCs/>
-          <w:sz w:val="24"/>
-          <w:szCs w:val="24"/>
           <w:rtl/>
         </w:rPr>
         <w:t xml:space="preserve"> </w:t>
@@ -3904,8 +3934,6 @@
           <w:rFonts w:ascii="David" w:hAnsi="David" w:cs="David"/>
           <w:b/>
           <w:bCs/>
-          <w:sz w:val="24"/>
-          <w:szCs w:val="24"/>
           <w:rtl/>
         </w:rPr>
         <w:t xml:space="preserve">משוערך </w:t>
@@ -3915,8 +3943,6 @@
           <w:rFonts w:ascii="David" w:hAnsi="David" w:cs="David"/>
           <w:b/>
           <w:bCs/>
-          <w:sz w:val="24"/>
-          <w:szCs w:val="24"/>
           <w:rtl/>
         </w:rPr>
         <w:t xml:space="preserve">לכן סיבוכיות הזמן היא </w:t>
@@ -3926,8 +3952,6 @@
           <w:rFonts w:ascii="David" w:hAnsi="David" w:cs="David"/>
           <w:b/>
           <w:bCs/>
-          <w:sz w:val="24"/>
-          <w:szCs w:val="24"/>
         </w:rPr>
         <w:t>O(log n)</w:t>
       </w:r>
@@ -3936,8 +3960,6 @@
           <w:rFonts w:ascii="David" w:hAnsi="David" w:cs="David"/>
           <w:b/>
           <w:bCs/>
-          <w:sz w:val="24"/>
-          <w:szCs w:val="24"/>
           <w:rtl/>
         </w:rPr>
         <w:t xml:space="preserve"> </w:t>
@@ -3947,8 +3969,6 @@
           <w:rFonts w:ascii="David" w:hAnsi="David" w:cs="David"/>
           <w:b/>
           <w:bCs/>
-          <w:sz w:val="24"/>
-          <w:szCs w:val="24"/>
           <w:rtl/>
         </w:rPr>
         <w:t xml:space="preserve">משוערך </w:t>
@@ -3958,8 +3978,6 @@
           <w:rFonts w:ascii="David" w:hAnsi="David" w:cs="David"/>
           <w:b/>
           <w:bCs/>
-          <w:sz w:val="24"/>
-          <w:szCs w:val="24"/>
           <w:rtl/>
         </w:rPr>
         <w:t xml:space="preserve">וסיבוכיות המקום היא </w:t>
@@ -3969,8 +3987,6 @@
           <w:rFonts w:ascii="David" w:hAnsi="David" w:cs="David"/>
           <w:b/>
           <w:bCs/>
-          <w:sz w:val="24"/>
-          <w:szCs w:val="24"/>
         </w:rPr>
         <w:t>O(1)</w:t>
       </w:r>
@@ -3979,8 +3995,6 @@
           <w:rFonts w:ascii="David" w:hAnsi="David" w:cs="David"/>
           <w:b/>
           <w:bCs/>
-          <w:sz w:val="24"/>
-          <w:szCs w:val="24"/>
           <w:rtl/>
         </w:rPr>
         <w:t xml:space="preserve"> – מקצים מספר סופי של גלדיאטורים ב</w:t>
@@ -3990,8 +4004,6 @@
           <w:rFonts w:ascii="David" w:hAnsi="David" w:cs="David"/>
           <w:b/>
           <w:bCs/>
-          <w:sz w:val="24"/>
-          <w:szCs w:val="24"/>
         </w:rPr>
         <w:t>O(1)</w:t>
       </w:r>
@@ -4000,8 +4012,6 @@
           <w:rFonts w:ascii="David" w:hAnsi="David" w:cs="David"/>
           <w:b/>
           <w:bCs/>
-          <w:sz w:val="24"/>
-          <w:szCs w:val="24"/>
           <w:rtl/>
         </w:rPr>
         <w:t>.</w:t>
@@ -4017,164 +4027,131 @@
         <w:spacing w:line="276" w:lineRule="auto"/>
         <w:rPr>
           <w:rFonts w:ascii="David" w:hAnsi="David" w:cs="David"/>
+        </w:rPr>
+      </w:pPr>
+      <w:proofErr w:type="spellStart"/>
+      <w:r>
+        <w:rPr>
+          <w:rFonts w:ascii="David" w:hAnsi="David" w:cs="David"/>
           <w:b/>
           <w:bCs/>
-          <w:sz w:val="24"/>
-          <w:szCs w:val="24"/>
-        </w:rPr>
-      </w:pPr>
+        </w:rPr>
+        <w:t>RemoveGladiator</w:t>
+      </w:r>
+      <w:proofErr w:type="spellEnd"/>
+      <w:r>
+        <w:rPr>
+          <w:rFonts w:ascii="David" w:hAnsi="David" w:cs="David"/>
+          <w:rtl/>
+        </w:rPr>
+        <w:t xml:space="preserve">: נמחוק את הגלדיאטורים משני העצים על ידי </w:t>
+      </w:r>
+      <w:r>
+        <w:rPr>
+          <w:rFonts w:ascii="David" w:hAnsi="David" w:cs="David"/>
+        </w:rPr>
+        <w:t>Delete</w:t>
+      </w:r>
+      <w:r>
+        <w:rPr>
+          <w:rFonts w:ascii="David" w:hAnsi="David" w:cs="David"/>
+          <w:rtl/>
+        </w:rPr>
+        <w:t xml:space="preserve"> של עץ בסיבוכיות </w:t>
+      </w:r>
+      <w:proofErr w:type="gramStart"/>
+      <w:r>
+        <w:rPr>
+          <w:rFonts w:ascii="David" w:hAnsi="David" w:cs="David"/>
+        </w:rPr>
+        <w:t>O(</w:t>
+      </w:r>
+      <w:proofErr w:type="gramEnd"/>
+      <w:r>
+        <w:rPr>
+          <w:rFonts w:ascii="David" w:hAnsi="David" w:cs="David"/>
+        </w:rPr>
+        <w:t>log n)</w:t>
+      </w:r>
+      <w:r>
+        <w:rPr>
+          <w:rFonts w:ascii="David" w:hAnsi="David" w:cs="David"/>
+          <w:rtl/>
+        </w:rPr>
+        <w:t xml:space="preserve"> ונקרא ל</w:t>
+      </w:r>
+      <w:proofErr w:type="spellStart"/>
+      <w:r>
+        <w:rPr>
+          <w:rFonts w:ascii="David" w:hAnsi="David" w:cs="David"/>
+        </w:rPr>
+        <w:t>UpdateTopGladiator</w:t>
+      </w:r>
+      <w:proofErr w:type="spellEnd"/>
+      <w:r>
+        <w:rPr>
+          <w:rFonts w:ascii="David" w:hAnsi="David" w:cs="David"/>
+          <w:rtl/>
+        </w:rPr>
+        <w:t xml:space="preserve">, ייתכן כי מחקנו את הגלדיאטור הטוב ביותר. </w:t>
+      </w:r>
       <w:r>
         <w:rPr>
           <w:rFonts w:ascii="David" w:hAnsi="David" w:cs="David"/>
           <w:b/>
           <w:bCs/>
-          <w:sz w:val="24"/>
-          <w:szCs w:val="24"/>
-        </w:rPr>
-        <w:t>RemoveGladiator</w:t>
+          <w:rtl/>
+        </w:rPr>
+        <w:t xml:space="preserve">סיבוכיות הזמן היא </w:t>
       </w:r>
       <w:r>
         <w:rPr>
           <w:rFonts w:ascii="David" w:hAnsi="David" w:cs="David"/>
           <w:b/>
           <w:bCs/>
-          <w:sz w:val="24"/>
-          <w:szCs w:val="24"/>
-          <w:rtl/>
-        </w:rPr>
-        <w:t xml:space="preserve">: </w:t>
-      </w:r>
-      <w:r>
-        <w:rPr>
-          <w:rFonts w:ascii="David" w:hAnsi="David" w:cs="David"/>
-          <w:sz w:val="24"/>
-          <w:szCs w:val="24"/>
-          <w:rtl/>
-        </w:rPr>
-        <w:t xml:space="preserve">נמחוק את הגלדיאטורים משני העצים על ידי </w:t>
-      </w:r>
-      <w:r>
-        <w:rPr>
-          <w:rFonts w:ascii="David" w:hAnsi="David" w:cs="David"/>
-          <w:sz w:val="24"/>
-          <w:szCs w:val="24"/>
-        </w:rPr>
-        <w:t>Delete</w:t>
-      </w:r>
-      <w:r>
-        <w:rPr>
-          <w:rFonts w:ascii="David" w:hAnsi="David" w:cs="David"/>
-          <w:sz w:val="24"/>
-          <w:szCs w:val="24"/>
-          <w:rtl/>
-        </w:rPr>
-        <w:t xml:space="preserve"> של עץ בסיבוכיות </w:t>
-      </w:r>
-      <w:r>
-        <w:rPr>
-          <w:rFonts w:ascii="David" w:hAnsi="David" w:cs="David"/>
-          <w:sz w:val="24"/>
-          <w:szCs w:val="24"/>
         </w:rPr>
         <w:t>O(log n)</w:t>
-      </w:r>
-      <w:r>
-        <w:rPr>
-          <w:rFonts w:ascii="David" w:hAnsi="David" w:cs="David"/>
-          <w:sz w:val="24"/>
-          <w:szCs w:val="24"/>
-          <w:rtl/>
-        </w:rPr>
-        <w:t xml:space="preserve"> ונקרא ל</w:t>
-      </w:r>
-      <w:r>
-        <w:rPr>
-          <w:rFonts w:ascii="David" w:hAnsi="David" w:cs="David"/>
-          <w:sz w:val="24"/>
-          <w:szCs w:val="24"/>
-        </w:rPr>
-        <w:t>UpdateTopGladiator</w:t>
-      </w:r>
-      <w:r>
-        <w:rPr>
-          <w:rFonts w:ascii="David" w:hAnsi="David" w:cs="David"/>
-          <w:sz w:val="24"/>
-          <w:szCs w:val="24"/>
-          <w:rtl/>
-        </w:rPr>
-        <w:t xml:space="preserve">, ייתכן כי מחקנו את הגלדיאטור הטוב ביותר. </w:t>
       </w:r>
       <w:r>
         <w:rPr>
           <w:rFonts w:ascii="David" w:hAnsi="David" w:cs="David"/>
           <w:b/>
           <w:bCs/>
-          <w:sz w:val="24"/>
-          <w:szCs w:val="24"/>
-          <w:rtl/>
-        </w:rPr>
-        <w:t xml:space="preserve">סיבוכיות הזמן היא </w:t>
+          <w:rtl/>
+        </w:rPr>
+        <w:t xml:space="preserve"> </w:t>
       </w:r>
       <w:r>
         <w:rPr>
           <w:rFonts w:ascii="David" w:hAnsi="David" w:cs="David"/>
           <w:b/>
           <w:bCs/>
-          <w:sz w:val="24"/>
-          <w:szCs w:val="24"/>
-        </w:rPr>
-        <w:t>O(log n)</w:t>
+          <w:rtl/>
+        </w:rPr>
+        <w:t xml:space="preserve">משוערך </w:t>
       </w:r>
       <w:r>
         <w:rPr>
           <w:rFonts w:ascii="David" w:hAnsi="David" w:cs="David"/>
           <w:b/>
           <w:bCs/>
-          <w:sz w:val="24"/>
-          <w:szCs w:val="24"/>
-          <w:rtl/>
-        </w:rPr>
-        <w:t xml:space="preserve"> </w:t>
+          <w:rtl/>
+        </w:rPr>
+        <w:t xml:space="preserve">וסיבוכיות המקום </w:t>
       </w:r>
       <w:r>
         <w:rPr>
           <w:rFonts w:ascii="David" w:hAnsi="David" w:cs="David"/>
           <w:b/>
           <w:bCs/>
-          <w:sz w:val="24"/>
-          <w:szCs w:val="24"/>
-          <w:rtl/>
-        </w:rPr>
-        <w:t xml:space="preserve">משוערך </w:t>
+        </w:rPr>
+        <w:t>O(1)</w:t>
       </w:r>
       <w:r>
         <w:rPr>
           <w:rFonts w:ascii="David" w:hAnsi="David" w:cs="David"/>
           <w:b/>
           <w:bCs/>
-          <w:sz w:val="24"/>
-          <w:szCs w:val="24"/>
-          <w:rtl/>
-        </w:rPr>
-        <w:t xml:space="preserve">וסיבוכיות המקום </w:t>
-      </w:r>
-      <w:r>
-        <w:rPr>
-          <w:rFonts w:ascii="David" w:hAnsi="David" w:cs="David"/>
-          <w:b/>
-          <w:bCs/>
-          <w:sz w:val="24"/>
-          <w:szCs w:val="24"/>
-        </w:rPr>
-        <w:t>O(1)</w:t>
-      </w:r>
-      <w:r>
-        <w:rPr>
-          <w:rFonts w:ascii="David" w:hAnsi="David" w:cs="David"/>
-          <w:b/>
-          <w:bCs/>
-          <w:sz w:val="24"/>
-          <w:szCs w:val="24"/>
           <w:rtl/>
         </w:rPr>
         <w:t xml:space="preserve"> לא הקצאנו מקום.</w:t>
@@ -4216,6 +4193,7 @@
           <w:rFonts w:ascii="David" w:hAnsi="David" w:cs="David"/>
         </w:rPr>
       </w:pPr>
+      <w:proofErr w:type="spellStart"/>
       <w:r>
         <w:rPr>
           <w:rFonts w:ascii="David" w:hAnsi="David" w:cs="David"/>
@@ -4224,6 +4202,7 @@
         </w:rPr>
         <w:t>Init</w:t>
       </w:r>
+      <w:proofErr w:type="spellEnd"/>
       <w:r>
         <w:rPr>
           <w:rFonts w:ascii="David" w:hAnsi="David" w:cs="David"/>
@@ -4249,30 +4228,24 @@
           <w:rFonts w:ascii="David" w:hAnsi="David" w:cs="David"/>
           <w:rtl/>
         </w:rPr>
-        <w:t xml:space="preserve">עץ מאמנים ריק (באמצעות הבנאי שיוצר עץ ריק) וכן יצירה של מאמן כללי (העצים של מאמן חדש הם ריקים) – </w:t>
-      </w:r>
-      <w:r>
-        <w:rPr>
-          <w:rFonts w:ascii="David" w:hAnsi="David" w:cs="David"/>
-          <w:b/>
-          <w:bCs/>
-          <w:rtl/>
-        </w:rPr>
-        <w:t xml:space="preserve">כל אלה בסיבוכיות מקום וזמן של </w:t>
-      </w:r>
-      <w:r>
-        <w:rPr>
-          <w:rFonts w:ascii="David" w:hAnsi="David" w:cs="David"/>
-          <w:b/>
-          <w:bCs/>
+        <w:t xml:space="preserve">עץ מאמנים ריק (באמצעות הבנאי שיוצר עץ ריק) וכן יצירה של מאמן כללי (העצים של מאמן חדש הם ריקים) </w:t>
+      </w:r>
+      <w:r>
+        <w:rPr>
+          <w:rFonts w:ascii="David" w:hAnsi="David" w:cs="David"/>
+          <w:rtl/>
+        </w:rPr>
+        <w:t xml:space="preserve">– כל אלה בסיבוכיות מקום וזמן של </w:t>
+      </w:r>
+      <w:r>
+        <w:rPr>
+          <w:rFonts w:ascii="David" w:hAnsi="David" w:cs="David"/>
         </w:rPr>
         <w:t>O(1)</w:t>
       </w:r>
       <w:r>
         <w:rPr>
           <w:rFonts w:ascii="David" w:hAnsi="David" w:cs="David"/>
-          <w:b/>
-          <w:bCs/>
           <w:rtl/>
         </w:rPr>
         <w:t>.</w:t>
@@ -4302,6 +4275,7 @@
           <w:bCs/>
         </w:rPr>
       </w:pPr>
+      <w:proofErr w:type="spellStart"/>
       <w:r>
         <w:rPr>
           <w:rFonts w:ascii="David" w:hAnsi="David" w:cs="David"/>
@@ -4310,6 +4284,7 @@
         </w:rPr>
         <w:t>AddTrainer</w:t>
       </w:r>
+      <w:proofErr w:type="spellEnd"/>
       <w:r>
         <w:rPr>
           <w:rFonts w:ascii="David" w:hAnsi="David" w:cs="David"/>
@@ -4330,11 +4305,19 @@
         </w:rPr>
         <w:t xml:space="preserve"> שלו (סיבוכיות ריצה ומקום </w:t>
       </w:r>
-      <w:r>
-        <w:rPr>
-          <w:rFonts w:ascii="David" w:hAnsi="David" w:cs="David"/>
-        </w:rPr>
-        <w:t>O(1)</w:t>
+      <w:proofErr w:type="gramStart"/>
+      <w:r>
+        <w:rPr>
+          <w:rFonts w:ascii="David" w:hAnsi="David" w:cs="David"/>
+        </w:rPr>
+        <w:t>O(</w:t>
+      </w:r>
+      <w:proofErr w:type="gramEnd"/>
+      <w:r>
+        <w:rPr>
+          <w:rFonts w:ascii="David" w:hAnsi="David" w:cs="David"/>
+        </w:rPr>
+        <w:t>1)</w:t>
       </w:r>
       <w:r>
         <w:rPr>
@@ -4399,45 +4382,37 @@
           <w:rFonts w:ascii="David" w:hAnsi="David" w:cs="David"/>
           <w:rtl/>
         </w:rPr>
-        <w:t xml:space="preserve"> משוערך</w:t>
-      </w:r>
-      <w:r>
-        <w:rPr>
-          <w:rFonts w:ascii="David" w:hAnsi="David" w:cs="David"/>
-          <w:rtl/>
-        </w:rPr>
-        <w:t xml:space="preserve">. </w:t>
-      </w:r>
-      <w:r>
-        <w:rPr>
-          <w:rFonts w:ascii="David" w:hAnsi="David" w:cs="David"/>
-          <w:b/>
-          <w:bCs/>
-          <w:rtl/>
-        </w:rPr>
-        <w:t xml:space="preserve">בסה"כ בצענו שתי קריאות לפונקציות שסיבוכיות הזמן שלהם </w:t>
-      </w:r>
-      <w:r>
-        <w:rPr>
-          <w:rFonts w:ascii="David" w:hAnsi="David" w:cs="David"/>
-          <w:b/>
-          <w:bCs/>
+        <w:t xml:space="preserve"> </w:t>
+      </w:r>
+      <w:r>
+        <w:rPr>
+          <w:rFonts w:ascii="David" w:hAnsi="David" w:cs="David"/>
+          <w:rtl/>
+        </w:rPr>
+        <w:t>משוערך</w:t>
+      </w:r>
+      <w:r>
+        <w:rPr>
+          <w:rFonts w:ascii="David" w:hAnsi="David" w:cs="David"/>
+          <w:rtl/>
+        </w:rPr>
+        <w:t xml:space="preserve">. בסה"כ בצענו שתי קריאות לפונקציות שסיבוכיות הזמן שלהם </w:t>
+      </w:r>
+      <w:r>
+        <w:rPr>
+          <w:rFonts w:ascii="David" w:hAnsi="David" w:cs="David"/>
         </w:rPr>
         <w:t>O</w:t>
       </w:r>
       <w:r>
         <w:rPr>
           <w:rFonts w:ascii="David" w:hAnsi="David" w:cs="David"/>
-          <w:b/>
-          <w:bCs/>
         </w:rPr>
         <w:t>(log n)</w:t>
       </w:r>
       <w:r>
         <w:rPr>
           <w:rFonts w:ascii="David" w:hAnsi="David" w:cs="David"/>
-          <w:b/>
-          <w:bCs/>
           <w:rtl/>
         </w:rPr>
         <w:t xml:space="preserve"> </w:t>
@@ -4445,8 +4420,6 @@
       <w:r>
         <w:rPr>
           <w:rFonts w:ascii="David" w:hAnsi="David" w:cs="David"/>
-          <w:b/>
-          <w:bCs/>
           <w:rtl/>
         </w:rPr>
         <w:t xml:space="preserve">משוערך </w:t>
@@ -4454,8 +4427,6 @@
       <w:r>
         <w:rPr>
           <w:rFonts w:ascii="David" w:hAnsi="David" w:cs="David"/>
-          <w:b/>
-          <w:bCs/>
           <w:rtl/>
         </w:rPr>
         <w:t xml:space="preserve">ולכן סיבוכיות הזמן היא </w:t>
@@ -4463,16 +4434,12 @@
       <w:r>
         <w:rPr>
           <w:rFonts w:ascii="David" w:hAnsi="David" w:cs="David"/>
-          <w:b/>
-          <w:bCs/>
         </w:rPr>
         <w:t>O(log n)</w:t>
       </w:r>
       <w:r>
         <w:rPr>
           <w:rFonts w:ascii="David" w:hAnsi="David" w:cs="David"/>
-          <w:b/>
-          <w:bCs/>
           <w:rtl/>
         </w:rPr>
         <w:t xml:space="preserve"> </w:t>
@@ -4480,8 +4447,6 @@
       <w:r>
         <w:rPr>
           <w:rFonts w:ascii="David" w:hAnsi="David" w:cs="David"/>
-          <w:b/>
-          <w:bCs/>
           <w:rtl/>
         </w:rPr>
         <w:t xml:space="preserve">משוערך </w:t>
@@ -4489,8 +4454,6 @@
       <w:r>
         <w:rPr>
           <w:rFonts w:ascii="David" w:hAnsi="David" w:cs="David"/>
-          <w:b/>
-          <w:bCs/>
           <w:rtl/>
         </w:rPr>
         <w:t xml:space="preserve">וסיבוכיות המקום </w:t>
@@ -4498,16 +4461,12 @@
       <w:r>
         <w:rPr>
           <w:rFonts w:ascii="David" w:hAnsi="David" w:cs="David"/>
-          <w:b/>
-          <w:bCs/>
         </w:rPr>
         <w:t xml:space="preserve">O(1) </w:t>
       </w:r>
       <w:r>
         <w:rPr>
           <w:rFonts w:ascii="David" w:hAnsi="David" w:cs="David"/>
-          <w:b/>
-          <w:bCs/>
           <w:rtl/>
         </w:rPr>
         <w:t xml:space="preserve"> (במקרה הגרוע, הקצאנו מקום למאמן חדש בעץ).</w:t>
@@ -4537,6 +4496,7 @@
           <w:rFonts w:ascii="David" w:hAnsi="David" w:cs="David"/>
         </w:rPr>
       </w:pPr>
+      <w:proofErr w:type="spellStart"/>
       <w:r>
         <w:rPr>
           <w:rFonts w:ascii="David" w:hAnsi="David" w:cs="David"/>
@@ -4545,6 +4505,7 @@
         </w:rPr>
         <w:t>BuyGladiator</w:t>
       </w:r>
+      <w:proofErr w:type="spellEnd"/>
       <w:r>
         <w:rPr>
           <w:rFonts w:ascii="David" w:hAnsi="David" w:cs="David"/>
@@ -4585,12 +4546,14 @@
         </w:rPr>
         <w:t xml:space="preserve"> של המאמן </w:t>
       </w:r>
+      <w:proofErr w:type="spellStart"/>
       <w:r>
         <w:rPr>
           <w:rFonts w:ascii="David" w:hAnsi="David" w:cs="David"/>
         </w:rPr>
         <w:t>masterOfTheArena</w:t>
       </w:r>
+      <w:proofErr w:type="spellEnd"/>
       <w:r>
         <w:rPr>
           <w:rFonts w:ascii="David" w:hAnsi="David" w:cs="David"/>
@@ -4611,6 +4574,122 @@
         </w:rPr>
         <w:t xml:space="preserve"> בסיבוכיות זמן </w:t>
       </w:r>
+      <w:proofErr w:type="gramStart"/>
+      <w:r>
+        <w:rPr>
+          <w:rFonts w:ascii="David" w:hAnsi="David" w:cs="David"/>
+        </w:rPr>
+        <w:t>O(</w:t>
+      </w:r>
+      <w:proofErr w:type="gramEnd"/>
+      <w:r>
+        <w:rPr>
+          <w:rFonts w:ascii="David" w:hAnsi="David" w:cs="David"/>
+        </w:rPr>
+        <w:t>log n)</w:t>
+      </w:r>
+      <w:r>
+        <w:rPr>
+          <w:rFonts w:ascii="David" w:hAnsi="David" w:cs="David"/>
+          <w:rtl/>
+        </w:rPr>
+        <w:t xml:space="preserve"> משוערך</w:t>
+      </w:r>
+      <w:r>
+        <w:rPr>
+          <w:rFonts w:ascii="David" w:hAnsi="David" w:cs="David"/>
+          <w:rtl/>
+        </w:rPr>
+        <w:t xml:space="preserve">. אם הגלדיאטור כבר קיים, נחזיר שגיאה מתאימה. אחרת, נחפש את המאמן הדרוש בעץ המאמנים על ידי </w:t>
+      </w:r>
+      <w:r>
+        <w:rPr>
+          <w:rFonts w:ascii="David" w:hAnsi="David" w:cs="David"/>
+        </w:rPr>
+        <w:t>Find</w:t>
+      </w:r>
+      <w:r>
+        <w:rPr>
+          <w:rFonts w:ascii="David" w:hAnsi="David" w:cs="David"/>
+          <w:rtl/>
+        </w:rPr>
+        <w:t xml:space="preserve"> בסיבוכיות </w:t>
+      </w:r>
+      <w:r>
+        <w:rPr>
+          <w:rFonts w:ascii="David" w:hAnsi="David" w:cs="David"/>
+        </w:rPr>
+        <w:t xml:space="preserve">O(log </w:t>
+      </w:r>
+      <w:r>
+        <w:rPr>
+          <w:rFonts w:ascii="David" w:hAnsi="David" w:cs="David"/>
+        </w:rPr>
+        <w:t>k</w:t>
+      </w:r>
+      <w:r>
+        <w:rPr>
+          <w:rFonts w:ascii="David" w:hAnsi="David" w:cs="David"/>
+        </w:rPr>
+        <w:t>)</w:t>
+      </w:r>
+      <w:r>
+        <w:rPr>
+          <w:rFonts w:ascii="David" w:hAnsi="David" w:cs="David"/>
+          <w:rtl/>
+        </w:rPr>
+        <w:t xml:space="preserve">. אם המאמן לא קיים, נחזיר שגיאה. אחרת, נוסיף </w:t>
+      </w:r>
+      <w:r>
+        <w:rPr>
+          <w:rFonts w:ascii="David" w:hAnsi="David" w:cs="David"/>
+          <w:rtl/>
+        </w:rPr>
+        <w:t>את הגלדיאטור ל</w:t>
+      </w:r>
+      <w:r>
+        <w:rPr>
+          <w:rFonts w:ascii="David" w:hAnsi="David" w:cs="David"/>
+          <w:rtl/>
+        </w:rPr>
+        <w:t xml:space="preserve">מאמן הכללי על ידי </w:t>
+      </w:r>
+      <w:proofErr w:type="spellStart"/>
+      <w:r>
+        <w:rPr>
+          <w:rFonts w:ascii="David" w:hAnsi="David" w:cs="David"/>
+        </w:rPr>
+        <w:t>InsertGladiator</w:t>
+      </w:r>
+      <w:proofErr w:type="spellEnd"/>
+      <w:r>
+        <w:rPr>
+          <w:rFonts w:ascii="David" w:hAnsi="David" w:cs="David"/>
+          <w:rtl/>
+        </w:rPr>
+        <w:t>.</w:t>
+      </w:r>
+      <w:r>
+        <w:rPr>
+          <w:rFonts w:ascii="David" w:hAnsi="David" w:cs="David"/>
+          <w:rtl/>
+        </w:rPr>
+        <w:t xml:space="preserve"> אם ההוספה נכשלה, נחזיר שגיאה, אחרת נוסיף את הגלדיאטור </w:t>
+      </w:r>
+      <w:r>
+        <w:rPr>
+          <w:rFonts w:ascii="David" w:hAnsi="David" w:cs="David"/>
+          <w:rtl/>
+        </w:rPr>
+        <w:t>למאמן</w:t>
+      </w:r>
+      <w:r>
+        <w:rPr>
+          <w:rFonts w:ascii="David" w:hAnsi="David" w:cs="David"/>
+          <w:rtl/>
+        </w:rPr>
+        <w:t xml:space="preserve"> האישי שלו. סיבוכיות ההוספה היא גם כן </w:t>
+      </w:r>
       <w:r>
         <w:rPr>
           <w:rFonts w:ascii="David" w:hAnsi="David" w:cs="David"/>
@@ -4622,100 +4701,184 @@
           <w:rFonts w:ascii="David" w:hAnsi="David" w:cs="David"/>
           <w:rtl/>
         </w:rPr>
-        <w:t xml:space="preserve"> משוערך</w:t>
-      </w:r>
-      <w:r>
-        <w:rPr>
-          <w:rFonts w:ascii="David" w:hAnsi="David" w:cs="David"/>
-          <w:rtl/>
-        </w:rPr>
-        <w:t xml:space="preserve">. אם הגלדיאטור כבר קיים, נחזיר שגיאה מתאימה. אחרת, נחפש את המאמן הדרוש בעץ המאמנים על ידי </w:t>
-      </w:r>
-      <w:r>
-        <w:rPr>
-          <w:rFonts w:ascii="David" w:hAnsi="David" w:cs="David"/>
-        </w:rPr>
-        <w:t>Find</w:t>
-      </w:r>
-      <w:r>
-        <w:rPr>
-          <w:rFonts w:ascii="David" w:hAnsi="David" w:cs="David"/>
-          <w:rtl/>
-        </w:rPr>
-        <w:t xml:space="preserve"> בסיבוכיות </w:t>
-      </w:r>
-      <w:r>
-        <w:rPr>
-          <w:rFonts w:ascii="David" w:hAnsi="David" w:cs="David"/>
-        </w:rPr>
-        <w:t xml:space="preserve">O(log </w:t>
-      </w:r>
-      <w:r>
-        <w:rPr>
-          <w:rFonts w:ascii="David" w:hAnsi="David" w:cs="David"/>
-        </w:rPr>
-        <w:t>k</w:t>
-      </w:r>
-      <w:r>
-        <w:rPr>
-          <w:rFonts w:ascii="David" w:hAnsi="David" w:cs="David"/>
-        </w:rPr>
-        <w:t>)</w:t>
-      </w:r>
-      <w:r>
-        <w:rPr>
-          <w:rFonts w:ascii="David" w:hAnsi="David" w:cs="David"/>
-          <w:rtl/>
-        </w:rPr>
-        <w:t xml:space="preserve">. אם המאמן לא קיים, נחזיר שגיאה. אחרת, נוסיף </w:t>
-      </w:r>
-      <w:r>
-        <w:rPr>
-          <w:rFonts w:ascii="David" w:hAnsi="David" w:cs="David"/>
-          <w:rtl/>
-        </w:rPr>
-        <w:t>את הגלדיאטור ל</w:t>
-      </w:r>
-      <w:r>
-        <w:rPr>
-          <w:rFonts w:ascii="David" w:hAnsi="David" w:cs="David"/>
-          <w:rtl/>
-        </w:rPr>
-        <w:t xml:space="preserve">מאמן הכללי על ידי </w:t>
-      </w:r>
-      <w:r>
-        <w:rPr>
-          <w:rFonts w:ascii="David" w:hAnsi="David" w:cs="David"/>
-        </w:rPr>
-        <w:t>InsertGladiator</w:t>
-      </w:r>
-      <w:r>
-        <w:rPr>
-          <w:rFonts w:ascii="David" w:hAnsi="David" w:cs="David"/>
-          <w:rtl/>
-        </w:rPr>
-        <w:t>.</w:t>
-      </w:r>
-      <w:r>
-        <w:rPr>
-          <w:rFonts w:ascii="David" w:hAnsi="David" w:cs="David"/>
-          <w:rtl/>
-        </w:rPr>
-        <w:t xml:space="preserve"> אם ההוספה נכשלה, נחזיר שגיאה, אחרת נוסיף את הגלדיאטור </w:t>
-      </w:r>
-      <w:r>
-        <w:rPr>
-          <w:rFonts w:ascii="David" w:hAnsi="David" w:cs="David"/>
-          <w:rtl/>
-        </w:rPr>
-        <w:t>למאמן</w:t>
-      </w:r>
-      <w:r>
-        <w:rPr>
-          <w:rFonts w:ascii="David" w:hAnsi="David" w:cs="David"/>
-          <w:rtl/>
-        </w:rPr>
-        <w:t xml:space="preserve"> האישי שלו. סיבוכיות ההוספה היא גם כן </w:t>
+        <w:t xml:space="preserve"> </w:t>
+      </w:r>
+      <w:r>
+        <w:rPr>
+          <w:rFonts w:ascii="David" w:hAnsi="David" w:cs="David"/>
+          <w:rtl/>
+        </w:rPr>
+        <w:t>משוערך</w:t>
+      </w:r>
+      <w:r>
+        <w:rPr>
+          <w:rFonts w:ascii="David" w:hAnsi="David" w:cs="David"/>
+          <w:rtl/>
+        </w:rPr>
+        <w:t xml:space="preserve">(למעשה מדובר בלוג של מספר הגלדיאטורים השייכים למאמן, ערך זה חסום על ידי </w:t>
+      </w:r>
+      <w:r>
+        <w:rPr>
+          <w:rFonts w:ascii="David" w:hAnsi="David" w:cs="David"/>
+        </w:rPr>
+        <w:t>n</w:t>
+      </w:r>
+      <w:r>
+        <w:rPr>
+          <w:rFonts w:ascii="David" w:hAnsi="David" w:cs="David"/>
+          <w:rtl/>
+        </w:rPr>
+        <w:t xml:space="preserve">). אם ההוספה נכשלה, ראשית נמחוק את הגלדיאטור </w:t>
+      </w:r>
+      <w:r>
+        <w:rPr>
+          <w:rFonts w:ascii="David" w:hAnsi="David" w:cs="David"/>
+          <w:rtl/>
+        </w:rPr>
+        <w:t>מ</w:t>
+      </w:r>
+      <w:r>
+        <w:rPr>
+          <w:rFonts w:ascii="David" w:hAnsi="David" w:cs="David"/>
+          <w:rtl/>
+        </w:rPr>
+        <w:t xml:space="preserve">המאמן הכללי על </w:t>
+      </w:r>
+      <w:proofErr w:type="spellStart"/>
+      <w:r>
+        <w:rPr>
+          <w:rFonts w:ascii="David" w:hAnsi="David" w:cs="David"/>
+        </w:rPr>
+        <w:t>RemoveGladiator</w:t>
+      </w:r>
+      <w:proofErr w:type="spellEnd"/>
+      <w:r>
+        <w:rPr>
+          <w:rFonts w:ascii="David" w:hAnsi="David" w:cs="David"/>
+          <w:rtl/>
+        </w:rPr>
+        <w:t xml:space="preserve"> בסיבוכיות זמן של </w:t>
+      </w:r>
+      <w:r>
+        <w:rPr>
+          <w:rFonts w:ascii="David" w:hAnsi="David" w:cs="David"/>
+        </w:rPr>
+        <w:t>O</w:t>
+      </w:r>
+      <w:bookmarkStart w:id="0" w:name="_GoBack"/>
+      <w:bookmarkEnd w:id="0"/>
+      <w:r>
+        <w:rPr>
+          <w:rFonts w:ascii="David" w:hAnsi="David" w:cs="David"/>
+        </w:rPr>
+        <w:t>(log n)</w:t>
+      </w:r>
+      <w:r>
+        <w:rPr>
+          <w:rFonts w:ascii="David" w:hAnsi="David" w:cs="David"/>
+          <w:rtl/>
+        </w:rPr>
+        <w:t xml:space="preserve"> </w:t>
+      </w:r>
+      <w:r>
+        <w:rPr>
+          <w:rFonts w:ascii="David" w:hAnsi="David" w:cs="David"/>
+          <w:rtl/>
+        </w:rPr>
+        <w:t xml:space="preserve">משוערך </w:t>
+      </w:r>
+      <w:r>
+        <w:rPr>
+          <w:rFonts w:ascii="David" w:hAnsi="David" w:cs="David"/>
+          <w:rtl/>
+        </w:rPr>
+        <w:t>ולאחר מכן נחזיר שגיאה.</w:t>
+      </w:r>
+    </w:p>
+    <w:p>
+      <w:pPr>
+        <w:spacing w:line="276" w:lineRule="auto"/>
+        <w:ind w:left="360"/>
+        <w:rPr>
+          <w:rFonts w:ascii="David" w:hAnsi="David" w:cs="David"/>
+          <w:rtl/>
+        </w:rPr>
+      </w:pPr>
+      <w:r>
+        <w:rPr>
+          <w:rFonts w:ascii="David" w:hAnsi="David" w:cs="David"/>
+          <w:rtl/>
+        </w:rPr>
+        <w:t>בסה"כ במקרה הכי גרוע ביצענו :</w:t>
+      </w:r>
+      <w:r>
+        <w:rPr>
+          <w:rFonts w:ascii="David" w:hAnsi="David" w:cs="David"/>
+        </w:rPr>
+        <w:t xml:space="preserve"> </w:t>
+      </w:r>
+      <w:r>
+        <w:rPr>
+          <w:rFonts w:ascii="David" w:hAnsi="David" w:cs="David"/>
+          <w:rtl/>
+        </w:rPr>
+        <w:t>חיפוש של הגלדיאטור בעץ הגדול, חיפוש של המאמן</w:t>
+      </w:r>
+      <w:r>
+        <w:rPr>
+          <w:rFonts w:ascii="David" w:hAnsi="David" w:cs="David" w:hint="cs"/>
+          <w:rtl/>
+        </w:rPr>
+        <w:t xml:space="preserve"> </w:t>
+      </w:r>
+      <w:r>
+        <w:rPr>
+          <w:rFonts w:ascii="David" w:hAnsi="David" w:cs="David"/>
+        </w:rPr>
+        <w:t>O(log k)</w:t>
+      </w:r>
+      <w:r>
+        <w:rPr>
+          <w:rFonts w:ascii="David" w:hAnsi="David" w:cs="David"/>
+          <w:rtl/>
+        </w:rPr>
+        <w:t>, הוספה של הגלדיאטורים לשני העצים של המאמן הכללי, הוספה לשני העצים של המאמן האישי. במקרה ויש כשלון בהוספה הא</w:t>
+      </w:r>
+      <w:r>
+        <w:rPr>
+          <w:rFonts w:ascii="David" w:hAnsi="David" w:cs="David"/>
+          <w:rtl/>
+        </w:rPr>
+        <w:t>חרונה, נבצע מחיקה משני העצים של המאמן הכללי</w:t>
+      </w:r>
+      <w:r>
+        <w:rPr>
+          <w:rFonts w:ascii="David" w:hAnsi="David" w:cs="David" w:hint="cs"/>
+          <w:rtl/>
+        </w:rPr>
+        <w:t xml:space="preserve"> וגם נדאג לעדכן את ה</w:t>
+      </w:r>
+      <w:proofErr w:type="spellStart"/>
+      <w:r>
+        <w:rPr>
+          <w:rFonts w:ascii="David" w:hAnsi="David" w:cs="David"/>
+        </w:rPr>
+        <w:t>topGladiator</w:t>
+      </w:r>
+      <w:proofErr w:type="spellEnd"/>
+      <w:r>
+        <w:rPr>
+          <w:rFonts w:ascii="David" w:hAnsi="David" w:cs="David"/>
+          <w:rtl/>
+        </w:rPr>
+        <w:t xml:space="preserve">: </w:t>
+      </w:r>
+      <w:r>
+        <w:rPr>
+          <w:rFonts w:ascii="David" w:hAnsi="David" w:cs="David" w:hint="cs"/>
+          <w:rtl/>
+        </w:rPr>
+        <w:t xml:space="preserve">למעשה מספר סופי של פעולות בסדר גודל של </w:t>
       </w:r>
       <w:r>
         <w:rPr>
@@ -4725,7 +4888,20 @@
       </w:r>
       <w:r>
         <w:rPr>
-          <w:rFonts w:ascii="David" w:hAnsi="David" w:cs="David"/>
+          <w:rFonts w:ascii="David" w:hAnsi="David" w:cs="David" w:hint="cs"/>
+          <w:rtl/>
+        </w:rPr>
+        <w:t xml:space="preserve"> ופעולת החיפוש של המאמן שעולה </w:t>
+      </w:r>
+      <w:r>
+        <w:rPr>
+          <w:rFonts w:ascii="David" w:hAnsi="David" w:cs="David"/>
+        </w:rPr>
+        <w:t>O(log k)</w:t>
+      </w:r>
+      <w:r>
+        <w:rPr>
+          <w:rFonts w:ascii="David" w:hAnsi="David" w:cs="David" w:hint="cs"/>
           <w:rtl/>
         </w:rPr>
         <w:t xml:space="preserve"> </w:t>
@@ -4735,60 +4911,34 @@
           <w:rFonts w:ascii="David" w:hAnsi="David" w:cs="David"/>
           <w:rtl/>
         </w:rPr>
+        <w:t xml:space="preserve">שזה סדר גודל של </w:t>
+      </w:r>
+      <w:r>
+        <w:rPr>
+          <w:rFonts w:ascii="David" w:hAnsi="David" w:cs="David"/>
+        </w:rPr>
+        <w:t>O(log n + log k)</w:t>
+      </w:r>
+      <w:r>
+        <w:rPr>
+          <w:rFonts w:ascii="David" w:hAnsi="David" w:cs="David"/>
+          <w:rtl/>
+        </w:rPr>
+        <w:t xml:space="preserve"> </w:t>
+      </w:r>
+      <w:r>
+        <w:rPr>
+          <w:rFonts w:ascii="David" w:hAnsi="David" w:cs="David"/>
+          <w:rtl/>
+        </w:rPr>
         <w:t>משוערך</w:t>
       </w:r>
       <w:r>
         <w:rPr>
-          <w:rFonts w:ascii="David" w:hAnsi="David" w:cs="David"/>
-          <w:rtl/>
-        </w:rPr>
-        <w:t xml:space="preserve">(למעשה מדובר בלוג של מספר הגלדיאטורים השייכים למאמן, ערך זה חסום על ידי </w:t>
-      </w:r>
-      <w:r>
-        <w:rPr>
-          <w:rFonts w:ascii="David" w:hAnsi="David" w:cs="David"/>
-        </w:rPr>
-        <w:t>n</w:t>
-      </w:r>
-      <w:r>
-        <w:rPr>
-          <w:rFonts w:ascii="David" w:hAnsi="David" w:cs="David"/>
-          <w:rtl/>
-        </w:rPr>
-        <w:t xml:space="preserve">). אם ההוספה נכשלה, ראשית נמחוק את הגלדיאטור </w:t>
-      </w:r>
-      <w:r>
-        <w:rPr>
-          <w:rFonts w:ascii="David" w:hAnsi="David" w:cs="David"/>
-          <w:rtl/>
-        </w:rPr>
-        <w:t>מ</w:t>
-      </w:r>
-      <w:r>
-        <w:rPr>
-          <w:rFonts w:ascii="David" w:hAnsi="David" w:cs="David"/>
-          <w:rtl/>
-        </w:rPr>
-        <w:t xml:space="preserve">המאמן הכללי על </w:t>
-      </w:r>
-      <w:r>
-        <w:rPr>
-          <w:rFonts w:ascii="David" w:hAnsi="David" w:cs="David"/>
-        </w:rPr>
-        <w:t>RemoveGladiator</w:t>
-      </w:r>
-      <w:r>
-        <w:rPr>
-          <w:rFonts w:ascii="David" w:hAnsi="David" w:cs="David"/>
-          <w:rtl/>
-        </w:rPr>
-        <w:t xml:space="preserve"> בסיבוכיות זמן של </w:t>
-      </w:r>
-      <w:r>
-        <w:rPr>
-          <w:rFonts w:ascii="David" w:hAnsi="David" w:cs="David"/>
-        </w:rPr>
-        <w:t>O(log n)</w:t>
+          <w:rFonts w:ascii="David" w:hAnsi="David" w:cs="David" w:hint="cs"/>
+          <w:rtl/>
+        </w:rPr>
+        <w:t>,</w:t>
       </w:r>
       <w:r>
         <w:rPr>
@@ -4802,117 +4952,17 @@
           <w:rFonts w:ascii="David" w:hAnsi="David" w:cs="David"/>
           <w:rtl/>
         </w:rPr>
-        <w:t xml:space="preserve">משוערך </w:t>
-      </w:r>
-      <w:r>
-        <w:rPr>
-          <w:rFonts w:ascii="David" w:hAnsi="David" w:cs="David"/>
-          <w:rtl/>
-        </w:rPr>
-        <w:t>ולאחר מכן נחזיר שגיאה.</w:t>
-      </w:r>
-    </w:p>
-    <w:p>
-      <w:pPr>
-        <w:spacing w:line="276" w:lineRule="auto"/>
-        <w:ind w:left="360"/>
-        <w:rPr>
-          <w:rFonts w:ascii="David" w:hAnsi="David" w:cs="David"/>
-          <w:b/>
-          <w:bCs/>
-          <w:rtl/>
-        </w:rPr>
-      </w:pPr>
-      <w:r>
-        <w:rPr>
-          <w:rFonts w:ascii="David" w:hAnsi="David" w:cs="David"/>
-          <w:rtl/>
-        </w:rPr>
-        <w:t>בסה"כ במקרה הכי גרוע ביצענו :</w:t>
-      </w:r>
-      <w:r>
-        <w:rPr>
-          <w:rFonts w:ascii="David" w:hAnsi="David" w:cs="David"/>
-        </w:rPr>
-        <w:t xml:space="preserve"> </w:t>
-      </w:r>
-      <w:r>
-        <w:rPr>
-          <w:rFonts w:ascii="David" w:hAnsi="David" w:cs="David"/>
-          <w:rtl/>
-        </w:rPr>
-        <w:t xml:space="preserve">חיפוש של הגלדיאטור בעץ הגדול, חיפוש של המאמן, הוספה של הגלדיאטורים לשני העצים של המאמן הכללי, הוספה לשני העצים של המאמן האישי. במקרה ויש כשלון בהוספה האחרונה, נבצע מחיקה משני העצים של המאמן הכללי: </w:t>
-      </w:r>
-      <w:r>
-        <w:rPr>
-          <w:rFonts w:ascii="David" w:hAnsi="David" w:cs="David"/>
-        </w:rPr>
-        <w:t>7*O(log n) + O(log k)</w:t>
-      </w:r>
-      <w:r>
-        <w:rPr>
-          <w:rFonts w:ascii="David" w:hAnsi="David" w:cs="David"/>
-          <w:rtl/>
-        </w:rPr>
-        <w:t xml:space="preserve"> שזה </w:t>
-      </w:r>
-      <w:r>
-        <w:rPr>
-          <w:rFonts w:ascii="David" w:hAnsi="David" w:cs="David"/>
-          <w:b/>
-          <w:bCs/>
-          <w:rtl/>
-        </w:rPr>
-        <w:t xml:space="preserve">סדר גודל של </w:t>
-      </w:r>
-      <w:r>
-        <w:rPr>
-          <w:rFonts w:ascii="David" w:hAnsi="David" w:cs="David"/>
-          <w:b/>
-          <w:bCs/>
-        </w:rPr>
-        <w:t>O(log n + log k)</w:t>
-      </w:r>
-      <w:r>
-        <w:rPr>
-          <w:rFonts w:ascii="David" w:hAnsi="David" w:cs="David"/>
-          <w:b/>
-          <w:bCs/>
-          <w:rtl/>
-        </w:rPr>
-        <w:t xml:space="preserve"> </w:t>
-      </w:r>
-      <w:r>
-        <w:rPr>
-          <w:rFonts w:ascii="David" w:hAnsi="David" w:cs="David"/>
-          <w:b/>
-          <w:bCs/>
-          <w:rtl/>
-        </w:rPr>
-        <w:t xml:space="preserve">משוערך </w:t>
-      </w:r>
-      <w:r>
-        <w:rPr>
-          <w:rFonts w:ascii="David" w:hAnsi="David" w:cs="David"/>
-          <w:b/>
-          <w:bCs/>
-          <w:rtl/>
-        </w:rPr>
         <w:t xml:space="preserve">יותר טוב מהנדרש. סיבוכיות המקום היא </w:t>
       </w:r>
       <w:r>
         <w:rPr>
           <w:rFonts w:ascii="David" w:hAnsi="David" w:cs="David"/>
-          <w:b/>
-          <w:bCs/>
         </w:rPr>
         <w:t>O(1)</w:t>
       </w:r>
       <w:r>
         <w:rPr>
           <w:rFonts w:ascii="David" w:hAnsi="David" w:cs="David"/>
-          <w:b/>
-          <w:bCs/>
           <w:rtl/>
         </w:rPr>
         <w:t>, הקצאנו לכל היותר מספר סופי של גלדיאטורים ב</w:t>
@@ -4920,16 +4970,12 @@
       <w:r>
         <w:rPr>
           <w:rFonts w:ascii="David" w:hAnsi="David" w:cs="David"/>
-          <w:b/>
-          <w:bCs/>
         </w:rPr>
         <w:t>O(1)</w:t>
       </w:r>
       <w:r>
         <w:rPr>
           <w:rFonts w:ascii="David" w:hAnsi="David" w:cs="David"/>
-          <w:b/>
-          <w:bCs/>
           <w:rtl/>
         </w:rPr>
         <w:t>.</w:t>
@@ -4957,6 +5003,7 @@
           <w:rFonts w:ascii="David" w:hAnsi="David" w:cs="David"/>
         </w:rPr>
       </w:pPr>
+      <w:proofErr w:type="spellStart"/>
       <w:r>
         <w:rPr>
           <w:rFonts w:ascii="David" w:hAnsi="David" w:cs="David"/>
@@ -4965,6 +5012,7 @@
         </w:rPr>
         <w:t>FreeGladiator</w:t>
       </w:r>
+      <w:proofErr w:type="spellEnd"/>
       <w:r>
         <w:rPr>
           <w:rFonts w:ascii="David" w:hAnsi="David" w:cs="David"/>
@@ -5005,6 +5053,101 @@
         </w:rPr>
         <w:t xml:space="preserve"> בסיבוכיות </w:t>
       </w:r>
+      <w:proofErr w:type="gramStart"/>
+      <w:r>
+        <w:rPr>
+          <w:rFonts w:ascii="David" w:hAnsi="David" w:cs="David"/>
+        </w:rPr>
+        <w:t>O(</w:t>
+      </w:r>
+      <w:proofErr w:type="gramEnd"/>
+      <w:r>
+        <w:rPr>
+          <w:rFonts w:ascii="David" w:hAnsi="David" w:cs="David"/>
+        </w:rPr>
+        <w:t>log n)</w:t>
+      </w:r>
+      <w:r>
+        <w:rPr>
+          <w:rFonts w:ascii="David" w:hAnsi="David" w:cs="David"/>
+        </w:rPr>
+        <w:t xml:space="preserve"> </w:t>
+      </w:r>
+      <w:r>
+        <w:rPr>
+          <w:rFonts w:ascii="David" w:hAnsi="David" w:cs="David"/>
+          <w:rtl/>
+        </w:rPr>
+        <w:t xml:space="preserve">משוערך </w:t>
+      </w:r>
+      <w:r>
+        <w:rPr>
+          <w:rFonts w:ascii="David" w:hAnsi="David" w:cs="David"/>
+          <w:rtl/>
+        </w:rPr>
+        <w:t xml:space="preserve">. אם לא קיים, נחזיר שגיאה. אחרת, ניגש לשדה </w:t>
+      </w:r>
+      <w:r>
+        <w:rPr>
+          <w:rFonts w:ascii="David" w:hAnsi="David" w:cs="David"/>
+        </w:rPr>
+        <w:t>trainer</w:t>
+      </w:r>
+      <w:r>
+        <w:rPr>
+          <w:rFonts w:ascii="David" w:hAnsi="David" w:cs="David"/>
+          <w:rtl/>
+        </w:rPr>
+        <w:t xml:space="preserve"> של הגלדיאטור ובכך ניגש למאמן האישי שלו ב</w:t>
+      </w:r>
+      <w:r>
+        <w:rPr>
+          <w:rFonts w:ascii="David" w:hAnsi="David" w:cs="David"/>
+        </w:rPr>
+        <w:t>O(1)</w:t>
+      </w:r>
+      <w:r>
+        <w:rPr>
+          <w:rFonts w:ascii="David" w:hAnsi="David" w:cs="David"/>
+          <w:rtl/>
+        </w:rPr>
+        <w:t xml:space="preserve"> במקום לחפש אותו בעץ המאמנים. נמחוק את הגלדיאטור </w:t>
+      </w:r>
+      <w:r>
+        <w:rPr>
+          <w:rFonts w:ascii="David" w:hAnsi="David" w:cs="David" w:hint="cs"/>
+          <w:rtl/>
+        </w:rPr>
+        <w:t xml:space="preserve">מהמאמן הכללי ומהמאמן האישי שלו על ידי הפונקציות </w:t>
+      </w:r>
+      <w:proofErr w:type="spellStart"/>
+      <w:r>
+        <w:rPr>
+          <w:rFonts w:ascii="David" w:hAnsi="David" w:cs="David"/>
+        </w:rPr>
+        <w:t>RemoveGladiator</w:t>
+      </w:r>
+      <w:proofErr w:type="spellEnd"/>
+      <w:r>
+        <w:rPr>
+          <w:rFonts w:ascii="David" w:hAnsi="David" w:cs="David" w:hint="cs"/>
+          <w:rtl/>
+        </w:rPr>
+        <w:t xml:space="preserve"> בסיבוכיות זמן של </w:t>
+      </w:r>
+      <w:r>
+        <w:rPr>
+          <w:rFonts w:ascii="David" w:hAnsi="David" w:cs="David"/>
+        </w:rPr>
+        <w:t>O(n)</w:t>
+      </w:r>
+      <w:r>
+        <w:rPr>
+          <w:rFonts w:ascii="David" w:hAnsi="David" w:cs="David" w:hint="cs"/>
+          <w:rtl/>
+        </w:rPr>
+        <w:t xml:space="preserve">. בצענו מספר סופי של פעולות בסדר גודל של </w:t>
+      </w:r>
       <w:r>
         <w:rPr>
           <w:rFonts w:ascii="David" w:hAnsi="David" w:cs="David"/>
@@ -5013,36 +5156,23 @@
       </w:r>
       <w:r>
         <w:rPr>
-          <w:rFonts w:ascii="David" w:hAnsi="David" w:cs="David"/>
-        </w:rPr>
-        <w:t xml:space="preserve"> </w:t>
-      </w:r>
-      <w:r>
-        <w:rPr>
-          <w:rFonts w:ascii="David" w:hAnsi="David" w:cs="David"/>
-          <w:rtl/>
-        </w:rPr>
-        <w:t xml:space="preserve">משוערך </w:t>
-      </w:r>
-      <w:r>
-        <w:rPr>
-          <w:rFonts w:ascii="David" w:hAnsi="David" w:cs="David"/>
-          <w:rtl/>
-        </w:rPr>
-        <w:t xml:space="preserve">. אם לא קיים, נחזיר שגיאה. אחרת, ניגש לשדה </w:t>
-      </w:r>
-      <w:r>
-        <w:rPr>
-          <w:rFonts w:ascii="David" w:hAnsi="David" w:cs="David"/>
-        </w:rPr>
-        <w:t>trainer</w:t>
-      </w:r>
-      <w:r>
-        <w:rPr>
-          <w:rFonts w:ascii="David" w:hAnsi="David" w:cs="David"/>
-          <w:rtl/>
-        </w:rPr>
-        <w:t xml:space="preserve"> של הגלדיאטור ובכך ניגש למאמן האישי שלו ב</w:t>
+          <w:rFonts w:ascii="David" w:hAnsi="David" w:cs="David" w:hint="cs"/>
+          <w:rtl/>
+        </w:rPr>
+        <w:t xml:space="preserve"> ולכן סיבוכיות הזמן היא </w:t>
+      </w:r>
+      <w:r>
+        <w:rPr>
+          <w:rFonts w:ascii="David" w:hAnsi="David" w:cs="David"/>
+        </w:rPr>
+        <w:t>O(log n)</w:t>
+      </w:r>
+      <w:r>
+        <w:rPr>
+          <w:rFonts w:ascii="David" w:hAnsi="David" w:cs="David" w:hint="cs"/>
+          <w:rtl/>
+        </w:rPr>
+        <w:t xml:space="preserve"> וסיבוכיות המקום היא </w:t>
       </w:r>
       <w:r>
         <w:rPr>
@@ -5052,105 +5182,10 @@
       </w:r>
       <w:r>
         <w:rPr>
-          <w:rFonts w:ascii="David" w:hAnsi="David" w:cs="David"/>
-          <w:rtl/>
-        </w:rPr>
-        <w:t xml:space="preserve"> במקום לחפש אותו בעץ המאמנים. נמחוק את הגלדיאטור משני העצים של המאמן האישי ומשני העצים של המאמן הכללי: </w:t>
-      </w:r>
-      <w:r>
-        <w:rPr>
-          <w:rFonts w:ascii="David" w:hAnsi="David" w:cs="David"/>
-          <w:b/>
-          <w:bCs/>
-          <w:rtl/>
-        </w:rPr>
-        <w:t>4 פעולות מחיקה (סיבוכיות כל מחיקה</w:t>
-      </w:r>
-      <w:r>
-        <w:rPr>
-          <w:rFonts w:ascii="David" w:hAnsi="David" w:cs="David"/>
-          <w:b/>
-          <w:bCs/>
-        </w:rPr>
-        <w:t xml:space="preserve"> </w:t>
-      </w:r>
-      <w:r>
-        <w:rPr>
-          <w:rFonts w:ascii="David" w:hAnsi="David" w:cs="David"/>
-          <w:b/>
-          <w:bCs/>
-          <w:rtl/>
-        </w:rPr>
-        <w:t xml:space="preserve"> </w:t>
-      </w:r>
-      <w:r>
-        <w:rPr>
-          <w:rFonts w:ascii="David" w:hAnsi="David" w:cs="David"/>
-          <w:b/>
-          <w:bCs/>
-        </w:rPr>
-        <w:t>O(log n)</w:t>
-      </w:r>
-      <w:r>
-        <w:rPr>
-          <w:rFonts w:ascii="David" w:hAnsi="David" w:cs="David"/>
-          <w:b/>
-          <w:bCs/>
-          <w:rtl/>
-        </w:rPr>
-        <w:t xml:space="preserve"> משוערך</w:t>
-      </w:r>
-      <w:r>
-        <w:rPr>
-          <w:rFonts w:ascii="David" w:hAnsi="David" w:cs="David"/>
-          <w:b/>
-          <w:bCs/>
-          <w:rtl/>
-        </w:rPr>
-        <w:t xml:space="preserve">) + חיפוש = </w:t>
-      </w:r>
-      <w:r>
-        <w:rPr>
-          <w:rFonts w:ascii="David" w:hAnsi="David" w:cs="David"/>
-          <w:b/>
-          <w:bCs/>
-        </w:rPr>
-        <w:t>O(log n)</w:t>
-      </w:r>
-      <w:r>
-        <w:rPr>
-          <w:rFonts w:ascii="David" w:hAnsi="David" w:cs="David"/>
-          <w:b/>
-          <w:bCs/>
-          <w:rtl/>
-        </w:rPr>
-        <w:t xml:space="preserve"> משוערך</w:t>
-      </w:r>
-      <w:r>
-        <w:rPr>
-          <w:rFonts w:ascii="David" w:hAnsi="David" w:cs="David"/>
-          <w:b/>
-          <w:bCs/>
-          <w:rtl/>
-        </w:rPr>
-        <w:t xml:space="preserve">. לא הקצאנו זיכרון לכן סיבוכיות המקום </w:t>
-      </w:r>
-      <w:r>
-        <w:rPr>
-          <w:rFonts w:ascii="David" w:hAnsi="David" w:cs="David"/>
-          <w:b/>
-          <w:bCs/>
-        </w:rPr>
-        <w:t>O(1)</w:t>
-      </w:r>
-      <w:r>
-        <w:rPr>
-          <w:rFonts w:ascii="David" w:hAnsi="David" w:cs="David"/>
-          <w:b/>
-          <w:bCs/>
-          <w:rtl/>
-        </w:rPr>
-        <w:t>.</w:t>
+          <w:rFonts w:ascii="David" w:hAnsi="David" w:cs="David" w:hint="cs"/>
+          <w:rtl/>
+        </w:rPr>
+        <w:t xml:space="preserve"> כי לא הקצאנו מקום נוסף.</w:t>
       </w:r>
     </w:p>
     <w:p>
@@ -5175,60 +5210,158 @@
           <w:rFonts w:ascii="David" w:hAnsi="David" w:cs="David"/>
         </w:rPr>
       </w:pPr>
+      <w:proofErr w:type="spellStart"/>
       <w:r>
         <w:rPr>
           <w:rFonts w:ascii="David" w:hAnsi="David" w:cs="David"/>
           <w:b/>
           <w:bCs/>
         </w:rPr>
+        <w:t>LevelUp</w:t>
+      </w:r>
+      <w:proofErr w:type="spellEnd"/>
+      <w:r>
+        <w:rPr>
+          <w:rFonts w:ascii="David" w:hAnsi="David" w:cs="David"/>
+          <w:rtl/>
+        </w:rPr>
+        <w:t>:</w:t>
+      </w:r>
+      <w:r>
+        <w:rPr>
+          <w:rFonts w:ascii="David" w:hAnsi="David" w:cs="David"/>
+        </w:rPr>
+        <w:t xml:space="preserve"> </w:t>
+      </w:r>
+      <w:r>
+        <w:rPr>
+          <w:rFonts w:ascii="David" w:hAnsi="David" w:cs="David"/>
+          <w:rtl/>
+        </w:rPr>
+        <w:t xml:space="preserve">נחפש את הגלדיאטור בעץ </w:t>
+      </w:r>
+      <w:r>
+        <w:rPr>
+          <w:rFonts w:ascii="David" w:hAnsi="David" w:cs="David"/>
+        </w:rPr>
+        <w:t>ID</w:t>
+      </w:r>
+      <w:r>
+        <w:rPr>
+          <w:rFonts w:ascii="David" w:hAnsi="David" w:cs="David"/>
+          <w:rtl/>
+        </w:rPr>
+        <w:t xml:space="preserve"> של המאמן הכללי על ידי </w:t>
+      </w:r>
+      <w:r>
+        <w:rPr>
+          <w:rFonts w:ascii="David" w:hAnsi="David" w:cs="David"/>
+        </w:rPr>
+        <w:t>Find</w:t>
+      </w:r>
+      <w:r>
+        <w:rPr>
+          <w:rFonts w:ascii="David" w:hAnsi="David" w:cs="David"/>
+          <w:rtl/>
+        </w:rPr>
+        <w:t xml:space="preserve"> בסיבוכיות </w:t>
+      </w:r>
+      <w:proofErr w:type="gramStart"/>
+      <w:r>
+        <w:rPr>
+          <w:rFonts w:ascii="David" w:hAnsi="David" w:cs="David"/>
+        </w:rPr>
+        <w:t>O(</w:t>
+      </w:r>
+      <w:proofErr w:type="gramEnd"/>
+      <w:r>
+        <w:rPr>
+          <w:rFonts w:ascii="David" w:hAnsi="David" w:cs="David"/>
+        </w:rPr>
+        <w:t>log n)</w:t>
+      </w:r>
+      <w:r>
+        <w:rPr>
+          <w:rFonts w:ascii="David" w:hAnsi="David" w:cs="David"/>
+          <w:rtl/>
+        </w:rPr>
+        <w:t xml:space="preserve"> משוערך</w:t>
+      </w:r>
+      <w:r>
+        <w:rPr>
+          <w:rFonts w:ascii="David" w:hAnsi="David" w:cs="David"/>
+          <w:rtl/>
+        </w:rPr>
+        <w:t xml:space="preserve">. אם לא קיים, נחזיר שגיאה. אחרת, ניגש לשדה </w:t>
+      </w:r>
+      <w:r>
+        <w:rPr>
+          <w:rFonts w:ascii="David" w:hAnsi="David" w:cs="David"/>
+        </w:rPr>
+        <w:t>trainer</w:t>
+      </w:r>
+      <w:r>
+        <w:rPr>
+          <w:rFonts w:ascii="David" w:hAnsi="David" w:cs="David"/>
+          <w:rtl/>
+        </w:rPr>
+        <w:t xml:space="preserve"> של הגלדיאטור ובכך ניגש למאמן </w:t>
+      </w:r>
+      <w:r>
+        <w:rPr>
+          <w:rFonts w:ascii="David" w:hAnsi="David" w:cs="David"/>
+          <w:rtl/>
+        </w:rPr>
         <w:lastRenderedPageBreak/>
-        <w:t>LevelUp</w:t>
-      </w:r>
-      <w:r>
-        <w:rPr>
-          <w:rFonts w:ascii="David" w:hAnsi="David" w:cs="David"/>
-          <w:rtl/>
-        </w:rPr>
-        <w:t>:</w:t>
-      </w:r>
-      <w:r>
-        <w:rPr>
-          <w:rFonts w:ascii="David" w:hAnsi="David" w:cs="David"/>
-        </w:rPr>
-        <w:t xml:space="preserve"> </w:t>
-      </w:r>
-      <w:r>
-        <w:rPr>
-          <w:rFonts w:ascii="David" w:hAnsi="David" w:cs="David"/>
-          <w:rtl/>
-        </w:rPr>
-        <w:t xml:space="preserve">נחפש את הגלדיאטור בעץ </w:t>
-      </w:r>
-      <w:r>
-        <w:rPr>
-          <w:rFonts w:ascii="David" w:hAnsi="David" w:cs="David"/>
+        <w:t>האישי שלו ב</w:t>
+      </w:r>
+      <w:r>
+        <w:rPr>
+          <w:rFonts w:ascii="David" w:hAnsi="David" w:cs="David"/>
+        </w:rPr>
+        <w:t>O(1)</w:t>
+      </w:r>
+      <w:r>
+        <w:rPr>
+          <w:rFonts w:ascii="David" w:hAnsi="David" w:cs="David"/>
+          <w:rtl/>
+        </w:rPr>
+        <w:t xml:space="preserve"> במקום לחפש אותו בעץ המאמנים.</w:t>
+      </w:r>
+      <w:r>
+        <w:rPr>
+          <w:rFonts w:ascii="David" w:hAnsi="David" w:cs="David" w:hint="cs"/>
+          <w:rtl/>
+        </w:rPr>
+        <w:t xml:space="preserve"> נשמור את הרמה של הגלדיאטור. נמחוק אותו מהמאמן הכללי וגם מהמאמן האישי ונוסיף גלדיאטור חדש עם אותו </w:t>
+      </w:r>
+      <w:r>
+        <w:rPr>
+          <w:rFonts w:ascii="David" w:hAnsi="David" w:cs="David" w:hint="cs"/>
         </w:rPr>
         <w:t>ID</w:t>
       </w:r>
       <w:r>
         <w:rPr>
-          <w:rFonts w:ascii="David" w:hAnsi="David" w:cs="David"/>
-          <w:rtl/>
-        </w:rPr>
-        <w:t xml:space="preserve"> של המאמן הכללי על ידי </w:t>
-      </w:r>
-      <w:r>
-        <w:rPr>
-          <w:rFonts w:ascii="David" w:hAnsi="David" w:cs="David"/>
-        </w:rPr>
-        <w:t>Find</w:t>
-      </w:r>
-      <w:r>
-        <w:rPr>
-          <w:rFonts w:ascii="David" w:hAnsi="David" w:cs="David"/>
-          <w:rtl/>
-        </w:rPr>
-        <w:t xml:space="preserve"> בסיבוכיות </w:t>
+          <w:rFonts w:ascii="David" w:hAnsi="David" w:cs="David" w:hint="cs"/>
+          <w:rtl/>
+        </w:rPr>
+        <w:t xml:space="preserve"> אך הפעם נעדכן את הרמה שלו. במידה והפונקצייה </w:t>
+      </w:r>
+      <w:proofErr w:type="spellStart"/>
+      <w:r>
+        <w:rPr>
+          <w:rFonts w:ascii="David" w:hAnsi="David" w:cs="David"/>
+        </w:rPr>
+        <w:t>InsertGladiator</w:t>
+      </w:r>
+      <w:proofErr w:type="spellEnd"/>
+      <w:r>
+        <w:rPr>
+          <w:rFonts w:ascii="David" w:hAnsi="David" w:cs="David" w:hint="cs"/>
+          <w:rtl/>
+        </w:rPr>
+        <w:t xml:space="preserve"> החזירה שגיאה במהלך הכנסה לאחד העצים, נדאג לשמור על מבנה המערכת כפי שהיה. בסה"כ מבצעים מספר סופי של פעולות בסדר גודל של </w:t>
       </w:r>
       <w:r>
         <w:rPr>
@@ -5238,30 +5371,23 @@
       </w:r>
       <w:r>
         <w:rPr>
-          <w:rFonts w:ascii="David" w:hAnsi="David" w:cs="David"/>
-          <w:rtl/>
-        </w:rPr>
-        <w:t xml:space="preserve"> משוערך</w:t>
-      </w:r>
-      <w:r>
-        <w:rPr>
-          <w:rFonts w:ascii="David" w:hAnsi="David" w:cs="David"/>
-          <w:rtl/>
-        </w:rPr>
-        <w:t xml:space="preserve">. אם לא קיים, נחזיר שגיאה. אחרת, ניגש לשדה </w:t>
-      </w:r>
-      <w:r>
-        <w:rPr>
-          <w:rFonts w:ascii="David" w:hAnsi="David" w:cs="David"/>
-        </w:rPr>
-        <w:t>trainer</w:t>
-      </w:r>
-      <w:r>
-        <w:rPr>
-          <w:rFonts w:ascii="David" w:hAnsi="David" w:cs="David"/>
-          <w:rtl/>
-        </w:rPr>
-        <w:t xml:space="preserve"> של הגלדיאטור ובכך ניגש למאמן האישי שלו ב</w:t>
+          <w:rFonts w:ascii="David" w:hAnsi="David" w:cs="David" w:hint="cs"/>
+          <w:rtl/>
+        </w:rPr>
+        <w:t xml:space="preserve"> ולכן סיבוכיות הזמן היא </w:t>
+      </w:r>
+      <w:r>
+        <w:rPr>
+          <w:rFonts w:ascii="David" w:hAnsi="David" w:cs="David"/>
+        </w:rPr>
+        <w:t>O(log n)</w:t>
+      </w:r>
+      <w:r>
+        <w:rPr>
+          <w:rFonts w:ascii="David" w:hAnsi="David" w:cs="David" w:hint="cs"/>
+          <w:rtl/>
+        </w:rPr>
+        <w:t xml:space="preserve">. סיבוכיות המקום היא </w:t>
       </w:r>
       <w:r>
         <w:rPr>
@@ -5271,10 +5397,10 @@
       </w:r>
       <w:r>
         <w:rPr>
-          <w:rFonts w:ascii="David" w:hAnsi="David" w:cs="David"/>
-          <w:rtl/>
-        </w:rPr>
-        <w:t xml:space="preserve"> במקום לחפש אותו בעץ המאמנים.</w:t>
+          <w:rFonts w:ascii="David" w:hAnsi="David" w:cs="David" w:hint="cs"/>
+          <w:rtl/>
+        </w:rPr>
+        <w:t xml:space="preserve"> כי אנחנו מקצים מספר סופי של גלדיאטורים חדשים עבור ההכנסה.</w:t>
       </w:r>
     </w:p>
     <w:p>
@@ -5299,6 +5425,7 @@
           <w:rFonts w:ascii="David" w:hAnsi="David" w:cs="David"/>
         </w:rPr>
       </w:pPr>
+      <w:proofErr w:type="spellStart"/>
       <w:r>
         <w:rPr>
           <w:rFonts w:ascii="David" w:hAnsi="David" w:cs="David"/>
@@ -5307,6 +5434,7 @@
         </w:rPr>
         <w:t>GetTopGladiator</w:t>
       </w:r>
+      <w:proofErr w:type="spellEnd"/>
       <w:r>
         <w:rPr>
           <w:rFonts w:ascii="David" w:hAnsi="David" w:cs="David"/>
@@ -5367,12 +5495,14 @@
         </w:rPr>
         <w:t xml:space="preserve"> של הגלדיאטור ששמור לנו כ</w:t>
       </w:r>
+      <w:proofErr w:type="spellStart"/>
       <w:r>
         <w:rPr>
           <w:rFonts w:ascii="David" w:hAnsi="David" w:cs="David"/>
         </w:rPr>
         <w:t>topGladiator</w:t>
       </w:r>
+      <w:proofErr w:type="spellEnd"/>
       <w:r>
         <w:rPr>
           <w:rFonts w:ascii="David" w:hAnsi="David" w:cs="David"/>
@@ -5380,11 +5510,19 @@
         </w:rPr>
         <w:t xml:space="preserve"> במאמן הכללי פעולה בסיבוכיות </w:t>
       </w:r>
-      <w:r>
-        <w:rPr>
-          <w:rFonts w:ascii="David" w:hAnsi="David" w:cs="David"/>
-        </w:rPr>
-        <w:t>O(1)</w:t>
+      <w:proofErr w:type="gramStart"/>
+      <w:r>
+        <w:rPr>
+          <w:rFonts w:ascii="David" w:hAnsi="David" w:cs="David"/>
+        </w:rPr>
+        <w:t>O(</w:t>
+      </w:r>
+      <w:proofErr w:type="gramEnd"/>
+      <w:r>
+        <w:rPr>
+          <w:rFonts w:ascii="David" w:hAnsi="David" w:cs="David"/>
+        </w:rPr>
+        <w:t>1)</w:t>
       </w:r>
       <w:r>
         <w:rPr>
@@ -5446,12 +5584,14 @@
         </w:rPr>
         <w:t xml:space="preserve"> של הגלדיאטור ששמור לנו כ</w:t>
       </w:r>
+      <w:proofErr w:type="spellStart"/>
       <w:r>
         <w:rPr>
           <w:rFonts w:ascii="David" w:hAnsi="David" w:cs="David"/>
         </w:rPr>
         <w:t>topGladiator</w:t>
       </w:r>
+      <w:proofErr w:type="spellEnd"/>
       <w:r>
         <w:rPr>
           <w:rFonts w:ascii="David" w:hAnsi="David" w:cs="David"/>
@@ -5554,6 +5694,7 @@
           <w:rFonts w:ascii="David" w:hAnsi="David" w:cs="David"/>
         </w:rPr>
       </w:pPr>
+      <w:proofErr w:type="spellStart"/>
       <w:r>
         <w:rPr>
           <w:rFonts w:ascii="David" w:hAnsi="David" w:cs="David"/>
@@ -5562,6 +5703,7 @@
         </w:rPr>
         <w:t>GetAllGladiatorsByLevel</w:t>
       </w:r>
+      <w:proofErr w:type="spellEnd"/>
       <w:r>
         <w:rPr>
           <w:rFonts w:ascii="David" w:hAnsi="David" w:cs="David"/>
@@ -5613,14 +5755,29 @@
         <w:rPr>
           <w:rFonts w:ascii="David" w:hAnsi="David" w:cs="David"/>
         </w:rPr>
-        <w:t xml:space="preserve">ID&gt;0 </w:t>
-      </w:r>
-      <w:r>
-        <w:rPr>
-          <w:rFonts w:ascii="David" w:hAnsi="David" w:cs="David"/>
-          <w:rtl/>
-        </w:rPr>
-        <w:t xml:space="preserve"> נחפש את המאמן עם ה</w:t>
+        <w:t>ID&gt;</w:t>
+      </w:r>
+      <w:proofErr w:type="gramStart"/>
+      <w:r>
+        <w:rPr>
+          <w:rFonts w:ascii="David" w:hAnsi="David" w:cs="David"/>
+        </w:rPr>
+        <w:t xml:space="preserve">0 </w:t>
+      </w:r>
+      <w:r>
+        <w:rPr>
+          <w:rFonts w:ascii="David" w:hAnsi="David" w:cs="David"/>
+          <w:rtl/>
+        </w:rPr>
+        <w:t xml:space="preserve"> נחפש</w:t>
+      </w:r>
+      <w:proofErr w:type="gramEnd"/>
+      <w:r>
+        <w:rPr>
+          <w:rFonts w:ascii="David" w:hAnsi="David" w:cs="David"/>
+          <w:rtl/>
+        </w:rPr>
+        <w:t xml:space="preserve"> את המאמן עם ה</w:t>
       </w:r>
       <w:r>
         <w:rPr>
@@ -5690,12 +5847,14 @@
         </w:rPr>
         <w:t xml:space="preserve"> ובעזרת פונקציית </w:t>
       </w:r>
+      <w:proofErr w:type="spellStart"/>
       <w:r>
         <w:rPr>
           <w:rFonts w:ascii="David" w:hAnsi="David" w:cs="David"/>
         </w:rPr>
         <w:t>ConvertToArray</w:t>
       </w:r>
+      <w:proofErr w:type="spellEnd"/>
       <w:r>
         <w:rPr>
           <w:rFonts w:ascii="David" w:hAnsi="David" w:cs="David"/>
@@ -5806,12 +5965,14 @@
         </w:rPr>
         <w:t xml:space="preserve"> של המאמן, ממוין, כי המעבר הוא </w:t>
       </w:r>
+      <w:proofErr w:type="spellStart"/>
       <w:r>
         <w:rPr>
           <w:rFonts w:ascii="David" w:hAnsi="David" w:cs="David"/>
         </w:rPr>
         <w:t>inorder</w:t>
       </w:r>
+      <w:proofErr w:type="spellEnd"/>
       <w:r>
         <w:rPr>
           <w:rFonts w:ascii="David" w:hAnsi="David" w:cs="David"/>
@@ -6262,6 +6423,7 @@
           <w:rFonts w:ascii="David" w:hAnsi="David" w:cs="David"/>
         </w:rPr>
       </w:pPr>
+      <w:proofErr w:type="spellStart"/>
       <w:r>
         <w:rPr>
           <w:rFonts w:ascii="David" w:hAnsi="David" w:cs="David"/>
@@ -6270,6 +6432,7 @@
         </w:rPr>
         <w:t>UpgradeGladiator</w:t>
       </w:r>
+      <w:proofErr w:type="spellEnd"/>
       <w:r>
         <w:rPr>
           <w:rFonts w:ascii="David" w:hAnsi="David" w:cs="David"/>
@@ -6317,6 +6480,60 @@
         </w:rPr>
         <w:t xml:space="preserve"> שנתון ב</w:t>
       </w:r>
+      <w:proofErr w:type="gramStart"/>
+      <w:r>
+        <w:rPr>
+          <w:rFonts w:ascii="David" w:hAnsi="David" w:cs="David"/>
+        </w:rPr>
+        <w:t>O(</w:t>
+      </w:r>
+      <w:proofErr w:type="gramEnd"/>
+      <w:r>
+        <w:rPr>
+          <w:rFonts w:ascii="David" w:hAnsi="David" w:cs="David"/>
+        </w:rPr>
+        <w:t>log n)</w:t>
+      </w:r>
+      <w:r>
+        <w:rPr>
+          <w:rFonts w:ascii="David" w:hAnsi="David" w:cs="David"/>
+          <w:rtl/>
+        </w:rPr>
+        <w:t>,  אם הוא לא נמצא נחזיר שהפעולה נכשלה. אחרת, נחפש את את המאמן המתאים לו ב</w:t>
+      </w:r>
+      <w:r>
+        <w:rPr>
+          <w:rFonts w:ascii="David" w:hAnsi="David" w:cs="David"/>
+        </w:rPr>
+        <w:t xml:space="preserve"> O(log k)</w:t>
+      </w:r>
+      <w:r>
+        <w:rPr>
+          <w:rFonts w:ascii="David" w:hAnsi="David" w:cs="David"/>
+          <w:rtl/>
+        </w:rPr>
+        <w:t xml:space="preserve">, </w:t>
+      </w:r>
+      <w:r>
+        <w:rPr>
+          <w:rFonts w:ascii="David" w:hAnsi="David" w:cs="David"/>
+          <w:rtl/>
+        </w:rPr>
+        <w:t xml:space="preserve"> כעת נבדוק האם ה</w:t>
+      </w:r>
+      <w:r>
+        <w:rPr>
+          <w:rFonts w:ascii="David" w:hAnsi="David" w:cs="David"/>
+        </w:rPr>
+        <w:t>ID</w:t>
+      </w:r>
+      <w:r>
+        <w:rPr>
+          <w:rFonts w:ascii="David" w:hAnsi="David" w:cs="David"/>
+          <w:rtl/>
+        </w:rPr>
+        <w:t xml:space="preserve"> של הגלדיאטור קיים, נחפש ב</w:t>
+      </w:r>
       <w:r>
         <w:rPr>
           <w:rFonts w:ascii="David" w:hAnsi="David" w:cs="David"/>
@@ -6328,60 +6545,16 @@
           <w:rFonts w:ascii="David" w:hAnsi="David" w:cs="David"/>
           <w:rtl/>
         </w:rPr>
-        <w:t>,  אם הוא לא נמצא נחזיר שהפעולה נכשלה. אחרת, נחפש את את המאמן המתאים לו ב</w:t>
-      </w:r>
-      <w:r>
-        <w:rPr>
-          <w:rFonts w:ascii="David" w:hAnsi="David" w:cs="David"/>
-        </w:rPr>
-        <w:t xml:space="preserve"> O(log k)</w:t>
-      </w:r>
-      <w:r>
-        <w:rPr>
-          <w:rFonts w:ascii="David" w:hAnsi="David" w:cs="David"/>
-          <w:rtl/>
-        </w:rPr>
-        <w:t xml:space="preserve">, </w:t>
-      </w:r>
-      <w:r>
-        <w:rPr>
-          <w:rFonts w:ascii="David" w:hAnsi="David" w:cs="David"/>
-          <w:rtl/>
-        </w:rPr>
-        <w:t xml:space="preserve"> כעת נבדוק האם ה</w:t>
-      </w:r>
-      <w:r>
-        <w:rPr>
-          <w:rFonts w:ascii="David" w:hAnsi="David" w:cs="David"/>
-        </w:rPr>
-        <w:t>ID</w:t>
-      </w:r>
-      <w:r>
-        <w:rPr>
-          <w:rFonts w:ascii="David" w:hAnsi="David" w:cs="David"/>
-          <w:rtl/>
-        </w:rPr>
-        <w:t xml:space="preserve"> של הגלדיאטור קיים, נחפש ב</w:t>
-      </w:r>
-      <w:r>
-        <w:rPr>
-          <w:rFonts w:ascii="David" w:hAnsi="David" w:cs="David"/>
-        </w:rPr>
-        <w:t>O(log n)</w:t>
-      </w:r>
-      <w:r>
-        <w:rPr>
-          <w:rFonts w:ascii="David" w:hAnsi="David" w:cs="David"/>
-          <w:rtl/>
-        </w:rPr>
         <w:t xml:space="preserve"> משוערך אם לא אז נחזיר שהפעולה נכשלה. אם הוא קיים אז נבדוק ש</w:t>
       </w:r>
+      <w:proofErr w:type="spellStart"/>
       <w:r>
         <w:rPr>
           <w:rFonts w:ascii="David" w:hAnsi="David" w:cs="David"/>
         </w:rPr>
         <w:t>upgradeID</w:t>
       </w:r>
+      <w:proofErr w:type="spellEnd"/>
       <w:r>
         <w:rPr>
           <w:rFonts w:ascii="David" w:hAnsi="David" w:cs="David"/>
@@ -6458,12 +6631,14 @@
         </w:rPr>
         <w:t xml:space="preserve"> שלו מעודכן ל</w:t>
       </w:r>
+      <w:proofErr w:type="spellStart"/>
       <w:r>
         <w:rPr>
           <w:rFonts w:ascii="David" w:hAnsi="David" w:cs="David"/>
         </w:rPr>
         <w:t>upgradeID</w:t>
       </w:r>
+      <w:proofErr w:type="spellEnd"/>
       <w:r>
         <w:rPr>
           <w:rFonts w:ascii="David" w:hAnsi="David" w:cs="David"/>
@@ -6520,6 +6695,7 @@
           <w:rFonts w:ascii="David" w:hAnsi="David" w:cs="David"/>
         </w:rPr>
       </w:pPr>
+      <w:proofErr w:type="spellStart"/>
       <w:r>
         <w:rPr>
           <w:rFonts w:ascii="David" w:hAnsi="David" w:cs="David"/>
@@ -6528,6 +6704,7 @@
         </w:rPr>
         <w:t>UpdateLevels</w:t>
       </w:r>
+      <w:proofErr w:type="spellEnd"/>
       <w:r>
         <w:rPr>
           <w:rFonts w:ascii="David" w:hAnsi="David" w:cs="David"/>
@@ -6596,12 +6773,14 @@
         </w:rPr>
         <w:t xml:space="preserve"> </w:t>
       </w:r>
+      <w:proofErr w:type="spellStart"/>
       <w:r>
         <w:rPr>
           <w:rFonts w:ascii="David" w:hAnsi="David" w:cs="David"/>
         </w:rPr>
         <w:t>inorder</w:t>
       </w:r>
+      <w:proofErr w:type="spellEnd"/>
       <w:r>
         <w:rPr>
           <w:rFonts w:ascii="David" w:hAnsi="David" w:cs="David"/>
@@ -6804,6 +6983,7 @@
         </w:rPr>
         <w:t xml:space="preserve"> ולכן סה"כ המעבר </w:t>
       </w:r>
+      <w:proofErr w:type="spellStart"/>
       <w:r>
         <w:rPr>
           <w:rFonts w:ascii="David" w:hAnsi="David" w:cs="David"/>
@@ -6811,6 +6991,7 @@
         </w:rPr>
         <w:t>inorder</w:t>
       </w:r>
+      <w:proofErr w:type="spellEnd"/>
       <w:r>
         <w:rPr>
           <w:rFonts w:ascii="David" w:hAnsi="David" w:cs="David"/>
@@ -6832,12 +7013,28 @@
           <w:rFonts w:ascii="David" w:hAnsi="David" w:cs="David"/>
           <w:iCs/>
         </w:rPr>
-        <w:t>O(n+k)</w:t>
-      </w:r>
+        <w:t>O(</w:t>
+      </w:r>
+      <w:proofErr w:type="spellStart"/>
       <w:r>
         <w:rPr>
           <w:rFonts w:ascii="David" w:hAnsi="David" w:cs="David"/>
           <w:iCs/>
+        </w:rPr>
+        <w:t>n+k</w:t>
+      </w:r>
+      <w:proofErr w:type="spellEnd"/>
+      <w:r>
+        <w:rPr>
+          <w:rFonts w:ascii="David" w:hAnsi="David" w:cs="David"/>
+          <w:iCs/>
+        </w:rPr>
+        <w:t>)</w:t>
+      </w:r>
+      <w:r>
+        <w:rPr>
+          <w:rFonts w:ascii="David" w:hAnsi="David" w:cs="David"/>
+          <w:iCs/>
           <w:rtl/>
         </w:rPr>
         <w:t xml:space="preserve">. </w:t>
@@ -6850,12 +7047,14 @@
         </w:rPr>
         <w:t xml:space="preserve">לאחר מכן נגדיר שני מערכים, נמלא את הראשון, בעזרת הפונקצייה </w:t>
       </w:r>
+      <w:proofErr w:type="spellStart"/>
       <w:r>
         <w:rPr>
           <w:rFonts w:ascii="David" w:hAnsi="David" w:cs="David"/>
         </w:rPr>
         <w:t>ConvertToArray</w:t>
       </w:r>
+      <w:proofErr w:type="spellEnd"/>
       <w:r>
         <w:rPr>
           <w:rFonts w:ascii="David" w:hAnsi="David" w:cs="David"/>
@@ -6935,6 +7134,7 @@
         </w:rPr>
         <w:t xml:space="preserve">, כי בגלל שעשינו מעבר </w:t>
       </w:r>
+      <w:proofErr w:type="spellStart"/>
       <w:r>
         <w:rPr>
           <w:rFonts w:ascii="David" w:hAnsi="David" w:cs="David"/>
@@ -6942,6 +7142,7 @@
         </w:rPr>
         <w:t>inorder</w:t>
       </w:r>
+      <w:proofErr w:type="spellEnd"/>
       <w:r>
         <w:rPr>
           <w:rFonts w:ascii="David" w:hAnsi="David" w:cs="David"/>
@@ -7014,6 +7215,7 @@
         </w:rPr>
         <w:t xml:space="preserve">, המערך הממוזג יהיה ממוין כי שני המערכים המקוריים היו ממוינים. גם פה תקף הטיעון שעדיין פעולות אלה על כל העצים היא באותה סיבוכיות לפי הטענה למעלה. כעת בעזרת </w:t>
       </w:r>
+      <w:proofErr w:type="spellStart"/>
       <w:r>
         <w:rPr>
           <w:rFonts w:ascii="David" w:hAnsi="David" w:cs="David"/>
@@ -7021,6 +7223,7 @@
         </w:rPr>
         <w:t>FillInorder</w:t>
       </w:r>
+      <w:proofErr w:type="spellEnd"/>
       <w:r>
         <w:rPr>
           <w:rFonts w:ascii="David" w:hAnsi="David" w:cs="David"/>
@@ -7068,6 +7271,7 @@
         </w:rPr>
         <w:t xml:space="preserve">ובגלל שהמערך ממוין נקבל כעת עץ חיפוש תקין (שוב, הטענה לגבי הסדר גודל על כל העצים רלוונטית גם פה). נעדכן את הגלדיאטור הטוב ביותר, על ידי פונקצייה </w:t>
       </w:r>
+      <w:proofErr w:type="spellStart"/>
       <w:r>
         <w:rPr>
           <w:rFonts w:ascii="David" w:hAnsi="David" w:cs="David"/>
@@ -7075,6 +7279,7 @@
         </w:rPr>
         <w:t>FindMax</w:t>
       </w:r>
+      <w:proofErr w:type="spellEnd"/>
       <w:r>
         <w:rPr>
           <w:rFonts w:ascii="David" w:hAnsi="David" w:cs="David" w:hint="cs"/>
@@ -7160,25 +7365,115 @@
         <w:spacing w:line="276" w:lineRule="auto"/>
         <w:ind w:left="360"/>
         <w:rPr>
+          <w:rFonts w:ascii="David" w:hAnsi="David" w:cs="David"/>
+          <w:i/>
+          <w:rtl/>
+        </w:rPr>
+      </w:pPr>
+      <w:r>
+        <w:rPr>
           <w:rFonts w:ascii="David" w:hAnsi="David" w:cs="David" w:hint="cs"/>
           <w:i/>
           <w:rtl/>
         </w:rPr>
-      </w:pPr>
+        <w:t xml:space="preserve">נסביר למה פעולה זאת נכונה: במעבר </w:t>
+      </w:r>
+      <w:proofErr w:type="spellStart"/>
+      <w:r>
+        <w:rPr>
+          <w:rFonts w:ascii="David" w:hAnsi="David" w:cs="David"/>
+          <w:iCs/>
+        </w:rPr>
+        <w:t>inorder</w:t>
+      </w:r>
+      <w:proofErr w:type="spellEnd"/>
+      <w:r>
+        <w:rPr>
+          <w:rFonts w:ascii="David" w:hAnsi="David" w:cs="David" w:hint="cs"/>
+          <w:iCs/>
+          <w:rtl/>
+        </w:rPr>
+        <w:t xml:space="preserve"> </w:t>
+      </w:r>
       <w:r>
         <w:rPr>
           <w:rFonts w:ascii="David" w:hAnsi="David" w:cs="David" w:hint="cs"/>
           <w:i/>
           <w:rtl/>
         </w:rPr>
-        <w:t xml:space="preserve">נסביר למה פעולה זאת נכונה: במעבר </w:t>
+        <w:t xml:space="preserve">וייצור שני המערכים לשני סוגי הגלדיאטורים (אלו שפוקטרו ואלו שלא) נקבל שני מערכים ממוינים כמו שהסברנו ובעזרת מיזוג נקבל מערך שלישי </w:t>
+      </w:r>
+      <w:r>
+        <w:rPr>
+          <w:rFonts w:ascii="David" w:hAnsi="David" w:cs="David" w:hint="cs"/>
+          <w:i/>
+          <w:rtl/>
+        </w:rPr>
+        <w:lastRenderedPageBreak/>
+        <w:t>ממוזג וממוין, ולכן אם נמלא את העץ ב</w:t>
       </w:r>
       <w:r>
         <w:rPr>
           <w:rFonts w:ascii="David" w:hAnsi="David" w:cs="David"/>
           <w:iCs/>
         </w:rPr>
+        <w:t xml:space="preserve"> </w:t>
+      </w:r>
+      <w:proofErr w:type="spellStart"/>
+      <w:r>
+        <w:rPr>
+          <w:rFonts w:ascii="David" w:hAnsi="David" w:cs="David"/>
+          <w:iCs/>
+        </w:rPr>
         <w:t>inorder</w:t>
+      </w:r>
+      <w:proofErr w:type="spellEnd"/>
+      <w:r>
+        <w:rPr>
+          <w:rFonts w:ascii="David" w:hAnsi="David" w:cs="David" w:hint="cs"/>
+          <w:i/>
+          <w:rtl/>
+        </w:rPr>
+        <w:t>כמו שנלמד בתרגול, נקבל שעץ החיפוש שממוין לפי רמות יהיה</w:t>
+      </w:r>
+      <w:r>
+        <w:rPr>
+          <w:rFonts w:ascii="David" w:hAnsi="David" w:cs="David" w:hint="cs"/>
+          <w:i/>
+          <w:rtl/>
+        </w:rPr>
+        <w:t xml:space="preserve"> תקין,</w:t>
+      </w:r>
+      <w:r>
+        <w:rPr>
+          <w:rFonts w:ascii="David" w:hAnsi="David" w:cs="David" w:hint="cs"/>
+          <w:i/>
+          <w:rtl/>
+        </w:rPr>
+        <w:t>ממוין</w:t>
+      </w:r>
+      <w:r>
+        <w:rPr>
+          <w:rFonts w:ascii="David" w:hAnsi="David" w:cs="David" w:hint="cs"/>
+          <w:i/>
+          <w:rtl/>
+        </w:rPr>
+        <w:t xml:space="preserve"> ומעודכן עם הרמות החדשות</w:t>
+      </w:r>
+      <w:r>
+        <w:rPr>
+          <w:rFonts w:ascii="David" w:hAnsi="David" w:cs="David" w:hint="cs"/>
+          <w:i/>
+          <w:rtl/>
+        </w:rPr>
+        <w:t xml:space="preserve"> (העץ שלפי </w:t>
+      </w:r>
+      <w:r>
+        <w:rPr>
+          <w:rFonts w:ascii="David" w:hAnsi="David" w:cs="David"/>
+          <w:iCs/>
+        </w:rPr>
+        <w:t>ID</w:t>
       </w:r>
       <w:r>
         <w:rPr>
@@ -7194,21 +7489,14 @@
           <w:i/>
           <w:rtl/>
         </w:rPr>
-        <w:t>וייצור שני המערכים לשני סוגי הגלדיאטורים (אלו שפוקטרו ואלו שלא) נקבל שני מערכים ממוינים כמו שהסברנו ובעזרת מיזוג נקבל מערך שלישי ממוזג וממוין, ולכן אם נמלא את העץ ב</w:t>
+        <w:t>לא ישתנה כי אין שינוי ל</w:t>
       </w:r>
       <w:r>
         <w:rPr>
           <w:rFonts w:ascii="David" w:hAnsi="David" w:cs="David"/>
           <w:iCs/>
         </w:rPr>
-        <w:t xml:space="preserve"> </w:t>
-      </w:r>
-      <w:r>
-        <w:rPr>
-          <w:rFonts w:ascii="David" w:hAnsi="David" w:cs="David"/>
-          <w:iCs/>
-        </w:rPr>
-        <w:t>inorder</w:t>
+        <w:t>ID</w:t>
       </w:r>
       <w:r>
         <w:rPr>
@@ -7216,7 +7504,7 @@
           <w:i/>
           <w:rtl/>
         </w:rPr>
-        <w:t>כמו שנלמד בתרגול, נקבל שעץ החיפוש שממוין לפי רמות יהיה</w:t>
+        <w:t>'ים)</w:t>
       </w:r>
       <w:r>
         <w:rPr>
@@ -7224,109 +7512,38 @@
           <w:i/>
           <w:rtl/>
         </w:rPr>
-        <w:t xml:space="preserve"> תקין,</w:t>
-      </w:r>
+        <w:t>.</w:t>
+      </w:r>
+    </w:p>
+    <w:p>
+      <w:pPr>
+        <w:pStyle w:val="ListParagraph"/>
+        <w:spacing w:line="276" w:lineRule="auto"/>
+        <w:ind w:left="360"/>
+        <w:rPr>
+          <w:rFonts w:ascii="David" w:hAnsi="David" w:cs="David"/>
+          <w:i/>
+          <w:rtl/>
+        </w:rPr>
+      </w:pPr>
+    </w:p>
+    <w:p>
+      <w:pPr>
+        <w:pStyle w:val="ListParagraph"/>
+        <w:spacing w:line="276" w:lineRule="auto"/>
+        <w:ind w:left="360"/>
+        <w:rPr>
+          <w:rFonts w:ascii="David" w:hAnsi="David" w:cs="David"/>
+          <w:i/>
+          <w:rtl/>
+        </w:rPr>
+      </w:pPr>
       <w:r>
         <w:rPr>
           <w:rFonts w:ascii="David" w:hAnsi="David" w:cs="David" w:hint="cs"/>
           <w:i/>
           <w:rtl/>
         </w:rPr>
-        <w:t>ממוין</w:t>
-      </w:r>
-      <w:r>
-        <w:rPr>
-          <w:rFonts w:ascii="David" w:hAnsi="David" w:cs="David" w:hint="cs"/>
-          <w:i/>
-          <w:rtl/>
-        </w:rPr>
-        <w:t xml:space="preserve"> ומעודכן עם הרמות החדשות</w:t>
-      </w:r>
-      <w:r>
-        <w:rPr>
-          <w:rFonts w:ascii="David" w:hAnsi="David" w:cs="David" w:hint="cs"/>
-          <w:i/>
-          <w:rtl/>
-        </w:rPr>
-        <w:t xml:space="preserve"> (העץ שלפי </w:t>
-      </w:r>
-      <w:r>
-        <w:rPr>
-          <w:rFonts w:ascii="David" w:hAnsi="David" w:cs="David"/>
-          <w:iCs/>
-        </w:rPr>
-        <w:t>ID</w:t>
-      </w:r>
-      <w:r>
-        <w:rPr>
-          <w:rFonts w:ascii="David" w:hAnsi="David" w:cs="David" w:hint="cs"/>
-          <w:iCs/>
-          <w:rtl/>
-        </w:rPr>
-        <w:t xml:space="preserve"> </w:t>
-      </w:r>
-      <w:r>
-        <w:rPr>
-          <w:rFonts w:ascii="David" w:hAnsi="David" w:cs="David" w:hint="cs"/>
-          <w:i/>
-          <w:rtl/>
-        </w:rPr>
-        <w:t>לא ישתנה כי אין שינוי ל</w:t>
-      </w:r>
-      <w:r>
-        <w:rPr>
-          <w:rFonts w:ascii="David" w:hAnsi="David" w:cs="David"/>
-          <w:iCs/>
-        </w:rPr>
-        <w:t>ID</w:t>
-      </w:r>
-      <w:r>
-        <w:rPr>
-          <w:rFonts w:ascii="David" w:hAnsi="David" w:cs="David" w:hint="cs"/>
-          <w:i/>
-          <w:rtl/>
-        </w:rPr>
-        <w:t>'ים)</w:t>
-      </w:r>
-      <w:r>
-        <w:rPr>
-          <w:rFonts w:ascii="David" w:hAnsi="David" w:cs="David" w:hint="cs"/>
-          <w:i/>
-          <w:rtl/>
-        </w:rPr>
-        <w:t>.</w:t>
-      </w:r>
-    </w:p>
-    <w:p>
-      <w:pPr>
-        <w:pStyle w:val="ListParagraph"/>
-        <w:spacing w:line="276" w:lineRule="auto"/>
-        <w:ind w:left="360"/>
-        <w:rPr>
-          <w:rFonts w:ascii="David" w:hAnsi="David" w:cs="David" w:hint="cs"/>
-          <w:i/>
-          <w:rtl/>
-        </w:rPr>
-      </w:pPr>
-    </w:p>
-    <w:p>
-      <w:pPr>
-        <w:pStyle w:val="ListParagraph"/>
-        <w:spacing w:line="276" w:lineRule="auto"/>
-        <w:ind w:left="360"/>
-        <w:rPr>
-          <w:rFonts w:ascii="David" w:hAnsi="David" w:cs="David" w:hint="cs"/>
-          <w:i/>
-          <w:rtl/>
-        </w:rPr>
-      </w:pPr>
-      <w:r>
-        <w:rPr>
-          <w:rFonts w:ascii="David" w:hAnsi="David" w:cs="David" w:hint="cs"/>
-          <w:i/>
-          <w:rtl/>
-        </w:rPr>
-        <w:lastRenderedPageBreak/>
         <w:t xml:space="preserve">מבחינת סיבוכיות: הראנו כבר שמעבר על כל העצים בכל המערכת יהיה בסיבוכיות של </w:t>
       </w:r>
       <m:oMath>
@@ -7334,13 +7551,7 @@
           <w:rPr>
             <w:rFonts w:ascii="Cambria Math" w:hAnsi="Cambria Math" w:cs="David"/>
           </w:rPr>
-          <m:t>O(k+n</m:t>
-        </m:r>
-        <m:r>
-          <w:rPr>
-            <w:rFonts w:ascii="Cambria Math" w:hAnsi="Cambria Math" w:cs="David"/>
-          </w:rPr>
-          <m:t>)</m:t>
+          <m:t>O(k+n)</m:t>
         </m:r>
       </m:oMath>
       <w:r>
@@ -7356,13 +7567,7 @@
           <w:rPr>
             <w:rFonts w:ascii="Cambria Math" w:hAnsi="Cambria Math" w:cs="David"/>
           </w:rPr>
-          <m:t>O(k+n</m:t>
-        </m:r>
-        <m:r>
-          <w:rPr>
-            <w:rFonts w:ascii="Cambria Math" w:hAnsi="Cambria Math" w:cs="David"/>
-          </w:rPr>
-          <m:t>)</m:t>
+          <m:t>O(k+n)</m:t>
         </m:r>
       </m:oMath>
       <w:r>
@@ -7396,8 +7601,6 @@
         </w:rPr>
         <w:t>כי כל המערכים שהקצנו גם שחררנו ולא הקצנו שום דבר נוסף.</w:t>
       </w:r>
-      <w:bookmarkStart w:id="0" w:name="_GoBack"/>
-      <w:bookmarkEnd w:id="0"/>
     </w:p>
     <w:p>
       <w:pPr>
@@ -7405,7 +7608,7 @@
         <w:spacing w:line="276" w:lineRule="auto"/>
         <w:ind w:left="1080"/>
         <w:rPr>
-          <w:rFonts w:ascii="David" w:hAnsi="David" w:cs="David" w:hint="cs"/>
+          <w:rFonts w:ascii="David" w:hAnsi="David" w:cs="David"/>
         </w:rPr>
       </w:pPr>
     </w:p>
@@ -7448,7 +7651,21 @@
         <w:rPr>
           <w:rFonts w:ascii="David" w:hAnsi="David" w:cs="David"/>
         </w:rPr>
-        <w:t>O(n+k)</w:t>
+        <w:t>O(</w:t>
+      </w:r>
+      <w:proofErr w:type="spellStart"/>
+      <w:r>
+        <w:rPr>
+          <w:rFonts w:ascii="David" w:hAnsi="David" w:cs="David"/>
+        </w:rPr>
+        <w:t>n+k</w:t>
+      </w:r>
+      <w:proofErr w:type="spellEnd"/>
+      <w:r>
+        <w:rPr>
+          <w:rFonts w:ascii="David" w:hAnsi="David" w:cs="David"/>
+        </w:rPr>
+        <w:t>)</w:t>
       </w:r>
       <w:r>
         <w:rPr>
@@ -7474,7 +7691,21 @@
         <w:rPr>
           <w:rFonts w:ascii="David" w:hAnsi="David" w:cs="David"/>
         </w:rPr>
-        <w:t>O(n+k)</w:t>
+        <w:t>O(</w:t>
+      </w:r>
+      <w:proofErr w:type="spellStart"/>
+      <w:r>
+        <w:rPr>
+          <w:rFonts w:ascii="David" w:hAnsi="David" w:cs="David"/>
+        </w:rPr>
+        <w:t>n+k</w:t>
+      </w:r>
+      <w:proofErr w:type="spellEnd"/>
+      <w:r>
+        <w:rPr>
+          <w:rFonts w:ascii="David" w:hAnsi="David" w:cs="David"/>
+        </w:rPr>
+        <w:t>)</w:t>
       </w:r>
       <w:r>
         <w:rPr>
@@ -7613,8 +7844,8 @@
 </file>
 
 <file path=word/numbering.xml><?xml version="1.0" encoding="utf-8"?>
-<w:numbering xmlns:wpc="http://schemas.microsoft.com/office/word/2010/wordprocessingCanvas" xmlns:mc="http://schemas.openxmlformats.org/markup-compatibility/2006" xmlns:o="urn:schemas-microsoft-com:office:office" xmlns:r="http://schemas.openxmlformats.org/officeDocument/2006/relationships" xmlns:m="http://schemas.openxmlformats.org/officeDocument/2006/math" xmlns:v="urn:schemas-microsoft-com:vml" xmlns:wp14="http://schemas.microsoft.com/office/word/2010/wordprocessingDrawing" xmlns:wp="http://schemas.openxmlformats.org/drawingml/2006/wordprocessingDrawing" xmlns:w10="urn:schemas-microsoft-com:office:word" xmlns:w="http://schemas.openxmlformats.org/wordprocessingml/2006/main" xmlns:w14="http://schemas.microsoft.com/office/word/2010/wordml" xmlns:w15="http://schemas.microsoft.com/office/word/2012/wordml" xmlns:wpg="http://schemas.microsoft.com/office/word/2010/wordprocessingGroup" xmlns:wpi="http://schemas.microsoft.com/office/word/2010/wordprocessingInk" xmlns:wne="http://schemas.microsoft.com/office/word/2006/wordml" xmlns:wps="http://schemas.microsoft.com/office/word/2010/wordprocessingShape" mc:Ignorable="w14 w15 wp14">
-  <w:abstractNum w:abstractNumId="0">
+<w:numbering xmlns:wpc="http://schemas.microsoft.com/office/word/2010/wordprocessingCanvas" xmlns:cx="http://schemas.microsoft.com/office/drawing/2014/chartex" xmlns:cx1="http://schemas.microsoft.com/office/drawing/2015/9/8/chartex" xmlns:cx2="http://schemas.microsoft.com/office/drawing/2015/10/21/chartex" xmlns:cx3="http://schemas.microsoft.com/office/drawing/2016/5/9/chartex" xmlns:cx4="http://schemas.microsoft.com/office/drawing/2016/5/10/chartex" xmlns:cx5="http://schemas.microsoft.com/office/drawing/2016/5/11/chartex" xmlns:cx6="http://schemas.microsoft.com/office/drawing/2016/5/12/chartex" xmlns:cx7="http://schemas.microsoft.com/office/drawing/2016/5/13/chartex" xmlns:cx8="http://schemas.microsoft.com/office/drawing/2016/5/14/chartex" xmlns:mc="http://schemas.openxmlformats.org/markup-compatibility/2006" xmlns:aink="http://schemas.microsoft.com/office/drawing/2016/ink" xmlns:am3d="http://schemas.microsoft.com/office/drawing/2017/model3d" xmlns:o="urn:schemas-microsoft-com:office:office" xmlns:r="http://schemas.openxmlformats.org/officeDocument/2006/relationships" xmlns:m="http://schemas.openxmlformats.org/officeDocument/2006/math" xmlns:v="urn:schemas-microsoft-com:vml" xmlns:wp14="http://schemas.microsoft.com/office/word/2010/wordprocessingDrawing" xmlns:wp="http://schemas.openxmlformats.org/drawingml/2006/wordprocessingDrawing" xmlns:w10="urn:schemas-microsoft-com:office:word" xmlns:w="http://schemas.openxmlformats.org/wordprocessingml/2006/main" xmlns:w14="http://schemas.microsoft.com/office/word/2010/wordml" xmlns:w15="http://schemas.microsoft.com/office/word/2012/wordml" xmlns:w16cid="http://schemas.microsoft.com/office/word/2016/wordml/cid" xmlns:w16se="http://schemas.microsoft.com/office/word/2015/wordml/symex" xmlns:wpg="http://schemas.microsoft.com/office/word/2010/wordprocessingGroup" xmlns:wpi="http://schemas.microsoft.com/office/word/2010/wordprocessingInk" xmlns:wne="http://schemas.microsoft.com/office/word/2006/wordml" xmlns:wps="http://schemas.microsoft.com/office/word/2010/wordprocessingShape" mc:Ignorable="w14 w15 w16se w16cid wp14">
+  <w:abstractNum w:abstractNumId="0" w15:restartNumberingAfterBreak="0">
     <w:nsid w:val="098B4C49"/>
     <w:multiLevelType w:val="hybridMultilevel"/>
     <w:tmpl w:val="9C828D30"/>
@@ -7727,7 +7958,7 @@
       </w:rPr>
     </w:lvl>
   </w:abstractNum>
-  <w:abstractNum w:abstractNumId="1">
+  <w:abstractNum w:abstractNumId="1" w15:restartNumberingAfterBreak="0">
     <w:nsid w:val="134C017E"/>
     <w:multiLevelType w:val="hybridMultilevel"/>
     <w:tmpl w:val="FD6A607C"/>
@@ -7840,7 +8071,7 @@
       </w:rPr>
     </w:lvl>
   </w:abstractNum>
-  <w:abstractNum w:abstractNumId="2">
+  <w:abstractNum w:abstractNumId="2" w15:restartNumberingAfterBreak="0">
     <w:nsid w:val="2F5F0037"/>
     <w:multiLevelType w:val="hybridMultilevel"/>
     <w:tmpl w:val="ABA67EA4"/>
@@ -7952,7 +8183,7 @@
       </w:rPr>
     </w:lvl>
   </w:abstractNum>
-  <w:abstractNum w:abstractNumId="3">
+  <w:abstractNum w:abstractNumId="3" w15:restartNumberingAfterBreak="0">
     <w:nsid w:val="32774859"/>
     <w:multiLevelType w:val="hybridMultilevel"/>
     <w:tmpl w:val="4484D684"/>
@@ -8065,10 +8296,10 @@
       </w:rPr>
     </w:lvl>
   </w:abstractNum>
-  <w:abstractNum w:abstractNumId="4">
+  <w:abstractNum w:abstractNumId="4" w15:restartNumberingAfterBreak="0">
     <w:nsid w:val="43560C71"/>
     <w:multiLevelType w:val="hybridMultilevel"/>
-    <w:tmpl w:val="E38609A0"/>
+    <w:tmpl w:val="869A4E06"/>
     <w:lvl w:ilvl="0" w:tplc="0409000F">
       <w:start w:val="1"/>
       <w:numFmt w:val="decimal"/>
@@ -8154,7 +8385,7 @@
       </w:pPr>
     </w:lvl>
   </w:abstractNum>
-  <w:abstractNum w:abstractNumId="5">
+  <w:abstractNum w:abstractNumId="5" w15:restartNumberingAfterBreak="0">
     <w:nsid w:val="75563BD0"/>
     <w:multiLevelType w:val="hybridMultilevel"/>
     <w:tmpl w:val="BA24960E"/>
@@ -8289,7 +8520,7 @@
 </file>
 
 <file path=word/styles.xml><?xml version="1.0" encoding="utf-8"?>
-<w:styles xmlns:mc="http://schemas.openxmlformats.org/markup-compatibility/2006" xmlns:r="http://schemas.openxmlformats.org/officeDocument/2006/relationships" xmlns:w="http://schemas.openxmlformats.org/wordprocessingml/2006/main" xmlns:w14="http://schemas.microsoft.com/office/word/2010/wordml" xmlns:w15="http://schemas.microsoft.com/office/word/2012/wordml" mc:Ignorable="w14 w15">
+<w:styles xmlns:mc="http://schemas.openxmlformats.org/markup-compatibility/2006" xmlns:r="http://schemas.openxmlformats.org/officeDocument/2006/relationships" xmlns:w="http://schemas.openxmlformats.org/wordprocessingml/2006/main" xmlns:w14="http://schemas.microsoft.com/office/word/2010/wordml" xmlns:w15="http://schemas.microsoft.com/office/word/2012/wordml" xmlns:w16cid="http://schemas.microsoft.com/office/word/2016/wordml/cid" xmlns:w16se="http://schemas.microsoft.com/office/word/2015/wordml/symex" mc:Ignorable="w14 w15 w16se w16cid">
   <w:docDefaults>
     <w:rPrDefault>
       <w:rPr>
@@ -8305,7 +8536,7 @@
       </w:pPr>
     </w:pPrDefault>
   </w:docDefaults>
-  <w:latentStyles w:defLockedState="0" w:defUIPriority="99" w:defSemiHidden="0" w:defUnhideWhenUsed="0" w:defQFormat="0" w:count="371">
+  <w:latentStyles w:defLockedState="0" w:defUIPriority="99" w:defSemiHidden="0" w:defUnhideWhenUsed="0" w:defQFormat="0" w:count="375">
     <w:lsdException w:name="Normal" w:uiPriority="0" w:qFormat="1"/>
     <w:lsdException w:name="heading 1" w:uiPriority="9" w:qFormat="1"/>
     <w:lsdException w:name="heading 2" w:semiHidden="1" w:uiPriority="9" w:unhideWhenUsed="1" w:qFormat="1"/>
@@ -8411,7 +8642,6 @@
     <w:lsdException w:name="HTML Sample" w:semiHidden="1" w:unhideWhenUsed="1"/>
     <w:lsdException w:name="HTML Typewriter" w:semiHidden="1" w:unhideWhenUsed="1"/>
     <w:lsdException w:name="HTML Variable" w:semiHidden="1" w:unhideWhenUsed="1"/>
-    <w:lsdException w:name="Normal Table" w:semiHidden="1" w:unhideWhenUsed="1"/>
     <w:lsdException w:name="annotation subject" w:semiHidden="1" w:unhideWhenUsed="1"/>
     <w:lsdException w:name="No List" w:semiHidden="1" w:unhideWhenUsed="1"/>
     <w:lsdException w:name="Outline List 1" w:semiHidden="1" w:unhideWhenUsed="1"/>
@@ -8455,10 +8685,8 @@
     <w:lsdException w:name="Table Elegant" w:semiHidden="1" w:unhideWhenUsed="1"/>
     <w:lsdException w:name="Table Professional" w:semiHidden="1" w:unhideWhenUsed="1"/>
     <w:lsdException w:name="Table Subtle 1" w:semiHidden="1" w:unhideWhenUsed="1"/>
-    <w:lsdException w:name="Table Subtle 2" w:semiHidden="1" w:unhideWhenUsed="1"/>
     <w:lsdException w:name="Table Web 1" w:semiHidden="1" w:unhideWhenUsed="1"/>
     <w:lsdException w:name="Table Web 2" w:semiHidden="1" w:unhideWhenUsed="1"/>
-    <w:lsdException w:name="Table Web 3" w:semiHidden="1" w:unhideWhenUsed="1"/>
     <w:lsdException w:name="Balloon Text" w:semiHidden="1" w:unhideWhenUsed="1"/>
     <w:lsdException w:name="Table Grid" w:uiPriority="39"/>
     <w:lsdException w:name="Table Theme" w:semiHidden="1" w:unhideWhenUsed="1"/>
@@ -8677,6 +8905,10 @@
     <w:lsdException w:name="List Table 5 Dark Accent 6" w:uiPriority="50"/>
     <w:lsdException w:name="List Table 6 Colorful Accent 6" w:uiPriority="51"/>
     <w:lsdException w:name="List Table 7 Colorful Accent 6" w:uiPriority="52"/>
+    <w:lsdException w:name="Mention" w:semiHidden="1" w:unhideWhenUsed="1"/>
+    <w:lsdException w:name="Smart Hyperlink" w:semiHidden="1" w:unhideWhenUsed="1"/>
+    <w:lsdException w:name="Hashtag" w:semiHidden="1" w:unhideWhenUsed="1"/>
+    <w:lsdException w:name="Unresolved Mention" w:semiHidden="1" w:unhideWhenUsed="1"/>
   </w:latentStyles>
   <w:style w:type="paragraph" w:default="1" w:styleId="Normal">
     <w:name w:val="Normal"/>
@@ -8688,6 +8920,7 @@
   <w:style w:type="character" w:default="1" w:styleId="DefaultParagraphFont">
     <w:name w:val="Default Paragraph Font"/>
     <w:uiPriority w:val="1"/>
+    <w:semiHidden/>
     <w:unhideWhenUsed/>
   </w:style>
   <w:style w:type="table" w:default="1" w:styleId="TableNormal">

</xml_diff>